<commit_message>
updated the documentation, testing should be completed after the implementation?
</commit_message>
<xml_diff>
--- a/Documentatie/Assignment_Analysis_and_Design_Document.docx
+++ b/Documentatie/Assignment_Analysis_and_Design_Document.docx
@@ -22,41 +22,28 @@
           <w:rFonts w:ascii="Times New Roman" w:hAnsi="Times New Roman"/>
         </w:rPr>
       </w:pPr>
-      <w:r>
-        <w:fldChar w:fldCharType="begin"/>
-      </w:r>
-      <w:r>
-        <w:instrText xml:space="preserve"> TITLE  \* MERGEFORMAT </w:instrText>
-      </w:r>
-      <w:r>
-        <w:fldChar w:fldCharType="separate"/>
-      </w:r>
-      <w:bookmarkStart w:id="0" w:name="_Toc254785383"/>
-      <w:bookmarkStart w:id="1" w:name="_Toc254771757"/>
-      <w:bookmarkStart w:id="2" w:name="_Toc254770266"/>
-      <w:bookmarkStart w:id="3" w:name="_Toc254770226"/>
-      <w:bookmarkStart w:id="4" w:name="_Toc222883075"/>
-      <w:bookmarkStart w:id="5" w:name="_Toc222821167"/>
-      <w:bookmarkStart w:id="6" w:name="_Toc222820221"/>
-      <w:r>
-        <w:rPr>
-          <w:rFonts w:ascii="Times New Roman" w:hAnsi="Times New Roman"/>
-        </w:rPr>
-        <w:t>Analysis and Design Document</w:t>
-      </w:r>
-      <w:bookmarkEnd w:id="0"/>
-      <w:bookmarkEnd w:id="1"/>
-      <w:bookmarkEnd w:id="2"/>
-      <w:bookmarkEnd w:id="3"/>
-      <w:bookmarkEnd w:id="4"/>
-      <w:bookmarkEnd w:id="5"/>
-      <w:bookmarkEnd w:id="6"/>
-      <w:r>
-        <w:rPr>
-          <w:rFonts w:ascii="Times New Roman" w:hAnsi="Times New Roman"/>
-        </w:rPr>
-        <w:fldChar w:fldCharType="end"/>
-      </w:r>
+      <w:fldSimple w:instr=" TITLE  \* MERGEFORMAT ">
+        <w:bookmarkStart w:id="0" w:name="_Toc222820221"/>
+        <w:bookmarkStart w:id="1" w:name="_Toc222821167"/>
+        <w:bookmarkStart w:id="2" w:name="_Toc222883075"/>
+        <w:bookmarkStart w:id="3" w:name="_Toc254770226"/>
+        <w:bookmarkStart w:id="4" w:name="_Toc254770266"/>
+        <w:bookmarkStart w:id="5" w:name="_Toc254771757"/>
+        <w:bookmarkStart w:id="6" w:name="_Toc254785383"/>
+        <w:r>
+          <w:rPr>
+            <w:rFonts w:ascii="Times New Roman" w:hAnsi="Times New Roman"/>
+          </w:rPr>
+          <w:t>Analysis and Design Document</w:t>
+        </w:r>
+        <w:bookmarkEnd w:id="0"/>
+        <w:bookmarkEnd w:id="1"/>
+        <w:bookmarkEnd w:id="2"/>
+        <w:bookmarkEnd w:id="3"/>
+        <w:bookmarkEnd w:id="4"/>
+        <w:bookmarkEnd w:id="5"/>
+        <w:bookmarkEnd w:id="6"/>
+      </w:fldSimple>
     </w:p>
     <w:p>
       <w:pPr>
@@ -136,18 +123,34 @@
     <w:p>
       <w:pPr>
         <w:pStyle w:val="InfoBlue"/>
+        <w:rPr>
+          <w:i w:val="0"/>
+          <w:color w:val="auto"/>
+        </w:rPr>
       </w:pPr>
     </w:p>
     <w:p>
       <w:pPr>
         <w:pStyle w:val="InfoBlue"/>
+        <w:rPr>
+          <w:i w:val="0"/>
+          <w:color w:val="auto"/>
+        </w:rPr>
       </w:pPr>
     </w:p>
     <w:p>
       <w:pPr>
         <w:pStyle w:val="InfoBlue"/>
-      </w:pPr>
-      <w:r>
+        <w:rPr>
+          <w:i w:val="0"/>
+          <w:color w:val="auto"/>
+        </w:rPr>
+      </w:pPr>
+      <w:r>
+        <w:rPr>
+          <w:i w:val="0"/>
+          <w:color w:val="auto"/>
+        </w:rPr>
         <w:t xml:space="preserve"> </w:t>
       </w:r>
     </w:p>
@@ -1219,29 +1222,143 @@
         <w:spacing w:line="240" w:lineRule="auto"/>
         <w:jc w:val="both"/>
         <w:rPr>
-          <w:i/>
-          <w:color w:val="943634" w:themeColor="accent2" w:themeShade="BF"/>
-          <w:sz w:val="24"/>
-          <w:szCs w:val="24"/>
-        </w:rPr>
-      </w:pPr>
-      <w:r>
-        <w:rPr>
-          <w:i/>
-          <w:color w:val="943634" w:themeColor="accent2" w:themeShade="BF"/>
-          <w:sz w:val="24"/>
-          <w:szCs w:val="24"/>
-        </w:rPr>
-        <w:t>[D</w:t>
-      </w:r>
-      <w:r>
-        <w:rPr>
-          <w:i/>
-          <w:color w:val="943634" w:themeColor="accent2" w:themeShade="BF"/>
-          <w:sz w:val="24"/>
-          <w:szCs w:val="24"/>
-        </w:rPr>
-        <w:t>iscuss the non-functional requirements for the system]</w:t>
+          <w:sz w:val="24"/>
+          <w:szCs w:val="24"/>
+        </w:rPr>
+      </w:pPr>
+      <w:r>
+        <w:rPr>
+          <w:sz w:val="24"/>
+          <w:szCs w:val="24"/>
+        </w:rPr>
+        <w:t>For the proposed system, I believe there are several non-functional requirements which are critical to implement, given the nature of the information stored, namely:</w:t>
+      </w:r>
+    </w:p>
+    <w:p>
+      <w:pPr>
+        <w:pStyle w:val="ListParagraph"/>
+        <w:numPr>
+          <w:ilvl w:val="0"/>
+          <w:numId w:val="8"/>
+        </w:numPr>
+        <w:spacing w:line="240" w:lineRule="auto"/>
+        <w:jc w:val="both"/>
+        <w:rPr>
+          <w:sz w:val="24"/>
+          <w:szCs w:val="24"/>
+        </w:rPr>
+      </w:pPr>
+      <w:r>
+        <w:rPr>
+          <w:sz w:val="24"/>
+          <w:szCs w:val="24"/>
+        </w:rPr>
+        <w:t xml:space="preserve">Data integrity: the data maintained by the system should be accurate and exclude any logical incompatibilities (e.g. a student having a grade without an exam recorded </w:t>
+      </w:r>
+      <w:proofErr w:type="spellStart"/>
+      <w:r>
+        <w:rPr>
+          <w:sz w:val="24"/>
+          <w:szCs w:val="24"/>
+        </w:rPr>
+        <w:t>etc</w:t>
+      </w:r>
+      <w:proofErr w:type="spellEnd"/>
+      <w:r>
+        <w:rPr>
+          <w:sz w:val="24"/>
+          <w:szCs w:val="24"/>
+        </w:rPr>
+        <w:t>)</w:t>
+      </w:r>
+    </w:p>
+    <w:p>
+      <w:pPr>
+        <w:pStyle w:val="ListParagraph"/>
+        <w:numPr>
+          <w:ilvl w:val="0"/>
+          <w:numId w:val="8"/>
+        </w:numPr>
+        <w:spacing w:line="240" w:lineRule="auto"/>
+        <w:jc w:val="both"/>
+        <w:rPr>
+          <w:sz w:val="24"/>
+          <w:szCs w:val="24"/>
+        </w:rPr>
+      </w:pPr>
+      <w:r>
+        <w:rPr>
+          <w:sz w:val="24"/>
+          <w:szCs w:val="24"/>
+        </w:rPr>
+        <w:t>Security: the system should be protected from foreign access from the outside and malicious users. The main breaches are SQL injection and denial of service procedures. Data validation is a must when trying to cope with such events.</w:t>
+      </w:r>
+    </w:p>
+    <w:p>
+      <w:pPr>
+        <w:pStyle w:val="ListParagraph"/>
+        <w:numPr>
+          <w:ilvl w:val="0"/>
+          <w:numId w:val="8"/>
+        </w:numPr>
+        <w:spacing w:line="240" w:lineRule="auto"/>
+        <w:jc w:val="both"/>
+        <w:rPr>
+          <w:sz w:val="24"/>
+          <w:szCs w:val="24"/>
+        </w:rPr>
+      </w:pPr>
+      <w:r>
+        <w:rPr>
+          <w:sz w:val="24"/>
+          <w:szCs w:val="24"/>
+        </w:rPr>
+        <w:t>Reusability: the system should be reusable in other apps or even in the case of extending the current application to different platforms or a web service</w:t>
+      </w:r>
+    </w:p>
+    <w:p>
+      <w:pPr>
+        <w:pStyle w:val="ListParagraph"/>
+        <w:numPr>
+          <w:ilvl w:val="0"/>
+          <w:numId w:val="8"/>
+        </w:numPr>
+        <w:spacing w:line="240" w:lineRule="auto"/>
+        <w:jc w:val="both"/>
+        <w:rPr>
+          <w:sz w:val="24"/>
+          <w:szCs w:val="24"/>
+        </w:rPr>
+      </w:pPr>
+      <w:r>
+        <w:rPr>
+          <w:sz w:val="24"/>
+          <w:szCs w:val="24"/>
+        </w:rPr>
+        <w:t xml:space="preserve">Scalability: in case the system is going to be open to a larger and larger </w:t>
+      </w:r>
+      <w:r>
+        <w:rPr>
+          <w:sz w:val="24"/>
+          <w:szCs w:val="24"/>
+        </w:rPr>
+        <w:t>number</w:t>
+      </w:r>
+      <w:bookmarkStart w:id="25" w:name="_GoBack"/>
+      <w:bookmarkEnd w:id="25"/>
+      <w:r>
+        <w:rPr>
+          <w:sz w:val="24"/>
+          <w:szCs w:val="24"/>
+        </w:rPr>
+        <w:t xml:space="preserve"> of users, it should be able to </w:t>
+      </w:r>
+      <w:r>
+        <w:rPr>
+          <w:sz w:val="24"/>
+          <w:szCs w:val="24"/>
+        </w:rPr>
+        <w:t>accommodate them. This would be mostly solved by increasing the hardware resources of the system (either horizontally or vertically)</w:t>
       </w:r>
     </w:p>
     <w:p>
@@ -1258,7 +1375,7 @@
           <w:rFonts w:ascii="Times New Roman" w:hAnsi="Times New Roman"/>
         </w:rPr>
       </w:pPr>
-      <w:bookmarkStart w:id="25" w:name="_Toc254785390"/>
+      <w:bookmarkStart w:id="26" w:name="_Toc254785390"/>
     </w:p>
     <w:p>
       <w:pPr>
@@ -1314,6 +1431,7 @@
         </w:rPr>
       </w:pPr>
     </w:p>
+    <w:p/>
     <w:p>
       <w:pPr>
         <w:pStyle w:val="Title"/>
@@ -1322,6 +1440,19 @@
           <w:rFonts w:ascii="Times New Roman" w:hAnsi="Times New Roman"/>
         </w:rPr>
       </w:pPr>
+      <w:r>
+        <w:rPr>
+          <w:rFonts w:ascii="Times New Roman" w:hAnsi="Times New Roman"/>
+        </w:rPr>
+        <w:t>2</w:t>
+      </w:r>
+      <w:r>
+        <w:rPr>
+          <w:rFonts w:ascii="Times New Roman" w:hAnsi="Times New Roman"/>
+        </w:rPr>
+        <w:t>. Use-Case Model</w:t>
+      </w:r>
+      <w:bookmarkEnd w:id="26"/>
     </w:p>
     <w:p>
       <w:pPr>
@@ -1329,8 +1460,24 @@
         <w:jc w:val="both"/>
         <w:rPr>
           <w:rFonts w:ascii="Times New Roman" w:hAnsi="Times New Roman"/>
-        </w:rPr>
-      </w:pPr>
+          <w:sz w:val="24"/>
+        </w:rPr>
+      </w:pPr>
+      <w:bookmarkStart w:id="27" w:name="_Toc254785391"/>
+      <w:r>
+        <w:rPr>
+          <w:rFonts w:ascii="Times New Roman" w:hAnsi="Times New Roman"/>
+          <w:sz w:val="24"/>
+        </w:rPr>
+        <w:t xml:space="preserve">Use case: </w:t>
+      </w:r>
+      <w:r>
+        <w:rPr>
+          <w:rFonts w:ascii="Times New Roman" w:hAnsi="Times New Roman"/>
+          <w:sz w:val="24"/>
+        </w:rPr>
+        <w:t>Student view grades</w:t>
+      </w:r>
     </w:p>
     <w:p>
       <w:pPr>
@@ -1338,8 +1485,23 @@
         <w:jc w:val="both"/>
         <w:rPr>
           <w:rFonts w:ascii="Times New Roman" w:hAnsi="Times New Roman"/>
-        </w:rPr>
-      </w:pPr>
+          <w:sz w:val="24"/>
+        </w:rPr>
+      </w:pPr>
+      <w:r>
+        <w:rPr>
+          <w:rFonts w:ascii="Times New Roman" w:hAnsi="Times New Roman"/>
+          <w:sz w:val="24"/>
+        </w:rPr>
+        <w:t>Level</w:t>
+      </w:r>
+      <w:r>
+        <w:rPr>
+          <w:rFonts w:ascii="Times New Roman" w:hAnsi="Times New Roman"/>
+          <w:sz w:val="24"/>
+        </w:rPr>
+        <w:t>: User goal level</w:t>
+      </w:r>
     </w:p>
     <w:p>
       <w:pPr>
@@ -1347,8 +1509,23 @@
         <w:jc w:val="both"/>
         <w:rPr>
           <w:rFonts w:ascii="Times New Roman" w:hAnsi="Times New Roman"/>
-        </w:rPr>
-      </w:pPr>
+          <w:sz w:val="24"/>
+        </w:rPr>
+      </w:pPr>
+      <w:r>
+        <w:rPr>
+          <w:rFonts w:ascii="Times New Roman" w:hAnsi="Times New Roman"/>
+          <w:sz w:val="24"/>
+        </w:rPr>
+        <w:t xml:space="preserve">Primary actor: </w:t>
+      </w:r>
+      <w:r>
+        <w:rPr>
+          <w:rFonts w:ascii="Times New Roman" w:hAnsi="Times New Roman"/>
+          <w:sz w:val="24"/>
+        </w:rPr>
+        <w:t>student</w:t>
+      </w:r>
     </w:p>
     <w:p>
       <w:pPr>
@@ -1356,163 +1533,12 @@
         <w:jc w:val="both"/>
         <w:rPr>
           <w:rFonts w:ascii="Times New Roman" w:hAnsi="Times New Roman"/>
-        </w:rPr>
-      </w:pPr>
-    </w:p>
-    <w:p>
-      <w:pPr>
-        <w:pStyle w:val="Title"/>
-        <w:jc w:val="both"/>
-        <w:rPr>
-          <w:rFonts w:ascii="Times New Roman" w:hAnsi="Times New Roman"/>
-        </w:rPr>
-      </w:pPr>
-    </w:p>
-    <w:p>
-      <w:pPr>
-        <w:pStyle w:val="Title"/>
-        <w:jc w:val="both"/>
-        <w:rPr>
-          <w:rFonts w:ascii="Times New Roman" w:hAnsi="Times New Roman"/>
-        </w:rPr>
-      </w:pPr>
-    </w:p>
-    <w:p>
-      <w:pPr>
-        <w:pStyle w:val="Title"/>
-        <w:jc w:val="both"/>
-        <w:rPr>
-          <w:rFonts w:ascii="Times New Roman" w:hAnsi="Times New Roman"/>
-        </w:rPr>
-      </w:pPr>
-    </w:p>
-    <w:p>
-      <w:pPr>
-        <w:pStyle w:val="Title"/>
-        <w:jc w:val="both"/>
-        <w:rPr>
-          <w:rFonts w:ascii="Times New Roman" w:hAnsi="Times New Roman"/>
-        </w:rPr>
-      </w:pPr>
-    </w:p>
-    <w:p>
-      <w:pPr>
-        <w:pStyle w:val="Title"/>
-        <w:jc w:val="both"/>
-        <w:rPr>
-          <w:rFonts w:ascii="Times New Roman" w:hAnsi="Times New Roman"/>
-        </w:rPr>
-      </w:pPr>
-      <w:r>
-        <w:rPr>
-          <w:rFonts w:ascii="Times New Roman" w:hAnsi="Times New Roman"/>
-        </w:rPr>
-        <w:t>2</w:t>
-      </w:r>
-      <w:r>
-        <w:rPr>
-          <w:rFonts w:ascii="Times New Roman" w:hAnsi="Times New Roman"/>
-        </w:rPr>
-        <w:t>. Use-Case Model</w:t>
-      </w:r>
-      <w:bookmarkEnd w:id="25"/>
-    </w:p>
-    <w:p>
-      <w:pPr>
-        <w:pStyle w:val="Title"/>
-        <w:jc w:val="both"/>
-        <w:rPr>
-          <w:rFonts w:ascii="Times New Roman" w:hAnsi="Times New Roman"/>
-          <w:i/>
-          <w:sz w:val="24"/>
-        </w:rPr>
-      </w:pPr>
-      <w:bookmarkStart w:id="26" w:name="_Toc254785391"/>
-      <w:r>
-        <w:rPr>
-          <w:rFonts w:ascii="Times New Roman" w:hAnsi="Times New Roman"/>
-          <w:i/>
-          <w:sz w:val="24"/>
-        </w:rPr>
-        <w:t xml:space="preserve">Use case: </w:t>
-      </w:r>
-      <w:r>
-        <w:rPr>
-          <w:rFonts w:ascii="Times New Roman" w:hAnsi="Times New Roman"/>
-          <w:i/>
-          <w:sz w:val="24"/>
-        </w:rPr>
-        <w:t>Student view grades</w:t>
-      </w:r>
-    </w:p>
-    <w:p>
-      <w:pPr>
-        <w:pStyle w:val="Title"/>
-        <w:jc w:val="both"/>
-        <w:rPr>
-          <w:rFonts w:ascii="Times New Roman" w:hAnsi="Times New Roman"/>
-          <w:i/>
-          <w:sz w:val="24"/>
-        </w:rPr>
-      </w:pPr>
-      <w:r>
-        <w:rPr>
-          <w:rFonts w:ascii="Times New Roman" w:hAnsi="Times New Roman"/>
-          <w:i/>
-          <w:sz w:val="24"/>
-        </w:rPr>
-        <w:t>Level</w:t>
-      </w:r>
-      <w:r>
-        <w:rPr>
-          <w:rFonts w:ascii="Times New Roman" w:hAnsi="Times New Roman"/>
-          <w:i/>
-          <w:sz w:val="24"/>
-        </w:rPr>
-        <w:t>: User goal level</w:t>
-      </w:r>
-    </w:p>
-    <w:p>
-      <w:pPr>
-        <w:pStyle w:val="Title"/>
-        <w:jc w:val="both"/>
-        <w:rPr>
-          <w:rFonts w:ascii="Times New Roman" w:hAnsi="Times New Roman"/>
-          <w:i/>
-          <w:sz w:val="24"/>
-        </w:rPr>
-      </w:pPr>
-      <w:r>
-        <w:rPr>
-          <w:rFonts w:ascii="Times New Roman" w:hAnsi="Times New Roman"/>
-          <w:i/>
-          <w:sz w:val="24"/>
-        </w:rPr>
-        <w:t xml:space="preserve">Primary actor: </w:t>
-      </w:r>
-      <w:r>
-        <w:rPr>
-          <w:rFonts w:ascii="Times New Roman" w:hAnsi="Times New Roman"/>
-          <w:i/>
-          <w:sz w:val="24"/>
-        </w:rPr>
-        <w:t>student</w:t>
-      </w:r>
-    </w:p>
-    <w:p>
-      <w:pPr>
-        <w:pStyle w:val="Title"/>
-        <w:jc w:val="both"/>
-        <w:rPr>
-          <w:rFonts w:ascii="Times New Roman" w:hAnsi="Times New Roman"/>
-          <w:i/>
-          <w:sz w:val="24"/>
-        </w:rPr>
-      </w:pPr>
-      <w:r>
-        <w:rPr>
-          <w:rFonts w:ascii="Times New Roman" w:hAnsi="Times New Roman"/>
-          <w:i/>
+          <w:sz w:val="24"/>
+        </w:rPr>
+      </w:pPr>
+      <w:r>
+        <w:rPr>
+          <w:rFonts w:ascii="Times New Roman" w:hAnsi="Times New Roman"/>
           <w:sz w:val="24"/>
         </w:rPr>
         <w:t xml:space="preserve">Main success scenario: </w:t>
@@ -1521,8 +1547,16 @@
     <w:p>
       <w:pPr>
         <w:pStyle w:val="ListParagraph"/>
-      </w:pPr>
-      <w:r>
+        <w:rPr>
+          <w:sz w:val="24"/>
+          <w:szCs w:val="24"/>
+        </w:rPr>
+      </w:pPr>
+      <w:r>
+        <w:rPr>
+          <w:sz w:val="24"/>
+          <w:szCs w:val="24"/>
+        </w:rPr>
         <w:t>Pre-conditions: student is logged in</w:t>
       </w:r>
     </w:p>
@@ -1533,8 +1567,16 @@
           <w:ilvl w:val="0"/>
           <w:numId w:val="5"/>
         </w:numPr>
-      </w:pPr>
-      <w:r>
+        <w:rPr>
+          <w:sz w:val="24"/>
+          <w:szCs w:val="24"/>
+        </w:rPr>
+      </w:pPr>
+      <w:r>
+        <w:rPr>
+          <w:sz w:val="24"/>
+          <w:szCs w:val="24"/>
+        </w:rPr>
         <w:t>The user clicks “View student profile” button</w:t>
       </w:r>
     </w:p>
@@ -1545,12 +1587,24 @@
           <w:ilvl w:val="0"/>
           <w:numId w:val="5"/>
         </w:numPr>
-      </w:pPr>
-      <w:r>
+        <w:rPr>
+          <w:sz w:val="24"/>
+          <w:szCs w:val="24"/>
+        </w:rPr>
+      </w:pPr>
+      <w:r>
+        <w:rPr>
+          <w:sz w:val="24"/>
+          <w:szCs w:val="24"/>
+        </w:rPr>
         <w:t xml:space="preserve">A new window shows up with options for the student such as: view grades, view courses </w:t>
       </w:r>
       <w:proofErr w:type="spellStart"/>
       <w:r>
+        <w:rPr>
+          <w:sz w:val="24"/>
+          <w:szCs w:val="24"/>
+        </w:rPr>
         <w:t>etc</w:t>
       </w:r>
       <w:proofErr w:type="spellEnd"/>
@@ -1562,8 +1616,16 @@
           <w:ilvl w:val="0"/>
           <w:numId w:val="5"/>
         </w:numPr>
-      </w:pPr>
-      <w:r>
+        <w:rPr>
+          <w:sz w:val="24"/>
+          <w:szCs w:val="24"/>
+        </w:rPr>
+      </w:pPr>
+      <w:r>
+        <w:rPr>
+          <w:sz w:val="24"/>
+          <w:szCs w:val="24"/>
+        </w:rPr>
         <w:t>The user clicks on “View grades” button</w:t>
       </w:r>
     </w:p>
@@ -1574,15 +1636,17 @@
           <w:ilvl w:val="0"/>
           <w:numId w:val="5"/>
         </w:numPr>
-      </w:pPr>
-      <w:r>
-        <w:t>A list with the student</w:t>
-      </w:r>
-      <w:r>
-        <w:t>’</w:t>
-      </w:r>
-      <w:r>
-        <w:t xml:space="preserve">s grades shows up </w:t>
+        <w:rPr>
+          <w:sz w:val="24"/>
+          <w:szCs w:val="24"/>
+        </w:rPr>
+      </w:pPr>
+      <w:r>
+        <w:rPr>
+          <w:sz w:val="24"/>
+          <w:szCs w:val="24"/>
+        </w:rPr>
+        <w:t xml:space="preserve">A list with the student’s grades shows up </w:t>
       </w:r>
     </w:p>
     <w:p>
@@ -1591,14 +1655,12 @@
         <w:jc w:val="both"/>
         <w:rPr>
           <w:rFonts w:ascii="Times New Roman" w:hAnsi="Times New Roman"/>
-          <w:i/>
-          <w:sz w:val="24"/>
-        </w:rPr>
-      </w:pPr>
-      <w:r>
-        <w:rPr>
-          <w:rFonts w:ascii="Times New Roman" w:hAnsi="Times New Roman"/>
-          <w:i/>
+          <w:sz w:val="24"/>
+        </w:rPr>
+      </w:pPr>
+      <w:r>
+        <w:rPr>
+          <w:rFonts w:ascii="Times New Roman" w:hAnsi="Times New Roman"/>
           <w:sz w:val="24"/>
         </w:rPr>
         <w:t xml:space="preserve">Extensions: </w:t>
@@ -1606,7 +1668,6 @@
       <w:r>
         <w:rPr>
           <w:rFonts w:ascii="Times New Roman" w:hAnsi="Times New Roman"/>
-          <w:i/>
           <w:sz w:val="24"/>
         </w:rPr>
         <w:t>4’. If the student has no grades yet, an appropriate message shows up</w:t>
@@ -1619,8 +1680,6 @@
         <w:rPr>
           <w:rFonts w:ascii="Times New Roman" w:hAnsi="Times New Roman"/>
           <w:b w:val="0"/>
-          <w:i/>
-          <w:color w:val="943634" w:themeColor="accent2" w:themeShade="BF"/>
           <w:sz w:val="24"/>
         </w:rPr>
       </w:pPr>
@@ -1631,10 +1690,9 @@
         <w:rPr>
           <w:noProof/>
         </w:rPr>
-        <w:lastRenderedPageBreak/>
         <w:drawing>
           <wp:inline distT="0" distB="0" distL="0" distR="0">
-            <wp:extent cx="3406140" cy="5764374"/>
+            <wp:extent cx="3221250" cy="5451475"/>
             <wp:effectExtent l="0" t="0" r="0" b="0"/>
             <wp:docPr id="1" name="Picture 1"/>
             <wp:cNvGraphicFramePr>
@@ -1662,7 +1720,7 @@
                   <pic:spPr>
                     <a:xfrm>
                       <a:off x="0" y="0"/>
-                      <a:ext cx="3406140" cy="5764374"/>
+                      <a:ext cx="3228743" cy="5464156"/>
                     </a:xfrm>
                     <a:prstGeom prst="rect">
                       <a:avLst/>
@@ -1741,19 +1799,11 @@
           <w:rFonts w:ascii="Times New Roman" w:hAnsi="Times New Roman"/>
         </w:rPr>
       </w:pPr>
-    </w:p>
-    <w:p>
-      <w:pPr>
-        <w:pStyle w:val="Title"/>
-        <w:jc w:val="both"/>
-        <w:rPr>
-          <w:rFonts w:ascii="Times New Roman" w:hAnsi="Times New Roman"/>
-        </w:rPr>
-      </w:pPr>
-      <w:r>
-        <w:rPr>
-          <w:rFonts w:ascii="Times New Roman" w:hAnsi="Times New Roman"/>
-        </w:rPr>
+      <w:r>
+        <w:rPr>
+          <w:rFonts w:ascii="Times New Roman" w:hAnsi="Times New Roman"/>
+        </w:rPr>
+        <w:lastRenderedPageBreak/>
         <w:t>3</w:t>
       </w:r>
       <w:r>
@@ -1780,15 +1830,13 @@
         </w:rPr>
         <w:t>Architectural Design</w:t>
       </w:r>
-      <w:bookmarkEnd w:id="26"/>
-    </w:p>
-    <w:p>
-      <w:pPr>
-        <w:spacing w:line="240" w:lineRule="auto"/>
-        <w:jc w:val="both"/>
-        <w:rPr>
-          <w:i/>
-          <w:color w:val="943634" w:themeColor="accent2" w:themeShade="BF"/>
+      <w:bookmarkEnd w:id="27"/>
+    </w:p>
+    <w:p>
+      <w:pPr>
+        <w:spacing w:line="240" w:lineRule="auto"/>
+        <w:jc w:val="both"/>
+        <w:rPr>
           <w:sz w:val="24"/>
         </w:rPr>
       </w:pPr>
@@ -1807,51 +1855,28 @@
           <w:b/>
           <w:sz w:val="28"/>
         </w:rPr>
-        <w:t>3</w:t>
-      </w:r>
-      <w:r>
+        <w:t>3.1 Architectural Pattern Description</w:t>
+      </w:r>
+    </w:p>
+    <w:p>
+      <w:pPr>
+        <w:spacing w:line="240" w:lineRule="auto"/>
+        <w:jc w:val="both"/>
         <w:rPr>
           <w:b/>
-          <w:sz w:val="28"/>
-        </w:rPr>
-        <w:t xml:space="preserve">.1 </w:t>
-      </w:r>
-      <w:r>
-        <w:rPr>
-          <w:b/>
-          <w:sz w:val="28"/>
-        </w:rPr>
-        <w:t>Architectural</w:t>
-      </w:r>
-      <w:r>
-        <w:rPr>
-          <w:b/>
-          <w:sz w:val="28"/>
-        </w:rPr>
-        <w:t xml:space="preserve"> Pattern Description</w:t>
-      </w:r>
-    </w:p>
-    <w:p>
-      <w:pPr>
-        <w:spacing w:line="240" w:lineRule="auto"/>
-        <w:jc w:val="both"/>
-        <w:rPr>
-          <w:b/>
-        </w:rPr>
-      </w:pPr>
-    </w:p>
-    <w:p>
-      <w:pPr>
-        <w:spacing w:line="240" w:lineRule="auto"/>
-        <w:jc w:val="both"/>
-        <w:rPr>
-          <w:i/>
-          <w:sz w:val="24"/>
-        </w:rPr>
-      </w:pPr>
-      <w:r>
-        <w:rPr>
-          <w:i/>
+        </w:rPr>
+      </w:pPr>
+    </w:p>
+    <w:p>
+      <w:pPr>
+        <w:spacing w:line="240" w:lineRule="auto"/>
+        <w:jc w:val="both"/>
+        <w:rPr>
+          <w:sz w:val="24"/>
+        </w:rPr>
+      </w:pPr>
+      <w:r>
+        <w:rPr>
           <w:sz w:val="24"/>
         </w:rPr>
         <w:t>For this application we are going to employ the layered architectural pattern, in its classical form, namely: Presentation, Business and Data layer. This approach was considered because it the app we are developing is a small one, and there is no need to develop into further components.</w:t>
@@ -1862,13 +1887,11 @@
         <w:spacing w:line="240" w:lineRule="auto"/>
         <w:jc w:val="both"/>
         <w:rPr>
-          <w:i/>
-          <w:sz w:val="24"/>
-        </w:rPr>
-      </w:pPr>
-      <w:r>
-        <w:rPr>
-          <w:i/>
+          <w:sz w:val="24"/>
+        </w:rPr>
+      </w:pPr>
+      <w:r>
+        <w:rPr>
           <w:sz w:val="24"/>
         </w:rPr>
         <w:t>Moreover, the type of the application is the classical use of the layered pattern, since it implies:</w:t>
@@ -1884,13 +1907,11 @@
         <w:spacing w:line="240" w:lineRule="auto"/>
         <w:jc w:val="both"/>
         <w:rPr>
-          <w:i/>
-          <w:sz w:val="24"/>
-        </w:rPr>
-      </w:pPr>
-      <w:r>
-        <w:rPr>
-          <w:i/>
+          <w:sz w:val="24"/>
+        </w:rPr>
+      </w:pPr>
+      <w:r>
+        <w:rPr>
           <w:sz w:val="24"/>
         </w:rPr>
         <w:t>Connection with the database</w:t>
@@ -1906,13 +1927,11 @@
         <w:spacing w:line="240" w:lineRule="auto"/>
         <w:jc w:val="both"/>
         <w:rPr>
-          <w:i/>
-          <w:sz w:val="24"/>
-        </w:rPr>
-      </w:pPr>
-      <w:r>
-        <w:rPr>
-          <w:i/>
+          <w:sz w:val="24"/>
+        </w:rPr>
+      </w:pPr>
+      <w:r>
+        <w:rPr>
           <w:sz w:val="24"/>
         </w:rPr>
         <w:t>DAO components for the model classes</w:t>
@@ -1928,13 +1947,11 @@
         <w:spacing w:line="240" w:lineRule="auto"/>
         <w:jc w:val="both"/>
         <w:rPr>
-          <w:i/>
-          <w:sz w:val="24"/>
-        </w:rPr>
-      </w:pPr>
-      <w:r>
-        <w:rPr>
-          <w:i/>
+          <w:sz w:val="24"/>
+        </w:rPr>
+      </w:pPr>
+      <w:r>
+        <w:rPr>
           <w:sz w:val="24"/>
         </w:rPr>
         <w:t>Business logic to implement the functionalities</w:t>
@@ -1950,13 +1967,11 @@
         <w:spacing w:line="240" w:lineRule="auto"/>
         <w:jc w:val="both"/>
         <w:rPr>
-          <w:i/>
-          <w:sz w:val="24"/>
-        </w:rPr>
-      </w:pPr>
-      <w:r>
-        <w:rPr>
-          <w:i/>
+          <w:sz w:val="24"/>
+        </w:rPr>
+      </w:pPr>
+      <w:r>
+        <w:rPr>
           <w:sz w:val="24"/>
         </w:rPr>
         <w:t>Presentation layer for the GUI</w:t>
@@ -1967,13 +1982,11 @@
         <w:spacing w:line="240" w:lineRule="auto"/>
         <w:jc w:val="both"/>
         <w:rPr>
-          <w:i/>
-          <w:sz w:val="24"/>
-        </w:rPr>
-      </w:pPr>
-      <w:r>
-        <w:rPr>
-          <w:i/>
+          <w:sz w:val="24"/>
+        </w:rPr>
+      </w:pPr>
+      <w:r>
+        <w:rPr>
           <w:sz w:val="24"/>
         </w:rPr>
         <w:t>Thus, we can see that it is easy to develop a logical separation between the layers based on their responsibilities and functionalities. This enables a lot of flexibility for the future, in case we opt to offer a web or mobile version of the system, since theoretically we would have to modify just the presentation layer.</w:t>
@@ -1984,48 +1997,60 @@
         <w:spacing w:line="240" w:lineRule="auto"/>
         <w:jc w:val="both"/>
         <w:rPr>
-          <w:i/>
-          <w:sz w:val="24"/>
-        </w:rPr>
-      </w:pPr>
-    </w:p>
-    <w:p>
-      <w:pPr>
-        <w:spacing w:line="240" w:lineRule="auto"/>
-        <w:jc w:val="both"/>
-        <w:rPr>
-          <w:i/>
-          <w:sz w:val="24"/>
-        </w:rPr>
-      </w:pPr>
-      <w:r>
-        <w:rPr>
-          <w:i/>
-          <w:sz w:val="24"/>
-        </w:rPr>
-        <w:t>Another pattern which we are going to employ is the MVC pattern. This is a</w:t>
-      </w:r>
-      <w:r>
-        <w:rPr>
-          <w:i/>
+          <w:sz w:val="24"/>
+        </w:rPr>
+      </w:pPr>
+    </w:p>
+    <w:p>
+      <w:pPr>
+        <w:spacing w:line="240" w:lineRule="auto"/>
+        <w:jc w:val="both"/>
+        <w:rPr>
+          <w:sz w:val="24"/>
+        </w:rPr>
+      </w:pPr>
+      <w:r>
+        <w:rPr>
+          <w:sz w:val="24"/>
+        </w:rPr>
+        <w:t>Another pattern which we are going to employ is the MV</w:t>
+      </w:r>
+      <w:r>
+        <w:rPr>
+          <w:sz w:val="24"/>
+        </w:rPr>
+        <w:t>P</w:t>
+      </w:r>
+      <w:r>
+        <w:rPr>
+          <w:sz w:val="24"/>
+        </w:rPr>
+        <w:t xml:space="preserve"> pattern. This is a</w:t>
+      </w:r>
+      <w:r>
+        <w:rPr>
           <w:sz w:val="24"/>
         </w:rPr>
         <w:t xml:space="preserve"> regular solution when developing user interfaces, since it splits the application logic into three separate parts. This increases the modularity of the system</w:t>
       </w:r>
       <w:r>
         <w:rPr>
-          <w:i/>
           <w:sz w:val="24"/>
         </w:rPr>
         <w:t xml:space="preserve"> and gives us flexibility when it comes to extending the app and the user base.</w:t>
       </w:r>
-    </w:p>
-    <w:p>
-      <w:pPr>
-        <w:spacing w:line="240" w:lineRule="auto"/>
-        <w:jc w:val="both"/>
-        <w:rPr>
-          <w:i/>
+      <w:r>
+        <w:rPr>
+          <w:sz w:val="24"/>
+        </w:rPr>
+        <w:t xml:space="preserve"> Moreover, we reduce the coupling between the model and the view, leaving the presenter to handle all the interactions and pass the messages between the layers.</w:t>
+      </w:r>
+    </w:p>
+    <w:p>
+      <w:pPr>
+        <w:spacing w:line="240" w:lineRule="auto"/>
+        <w:jc w:val="both"/>
+        <w:rPr>
           <w:sz w:val="24"/>
         </w:rPr>
       </w:pPr>
@@ -2061,41 +2086,35 @@
         <w:spacing w:line="240" w:lineRule="auto"/>
         <w:jc w:val="both"/>
         <w:rPr>
-          <w:i/>
-          <w:sz w:val="24"/>
-        </w:rPr>
-      </w:pPr>
-      <w:r>
-        <w:rPr>
-          <w:i/>
+          <w:sz w:val="24"/>
+        </w:rPr>
+      </w:pPr>
+      <w:r>
+        <w:rPr>
           <w:sz w:val="24"/>
         </w:rPr>
         <w:t>For the</w:t>
       </w:r>
       <w:r>
         <w:rPr>
-          <w:i/>
           <w:sz w:val="24"/>
         </w:rPr>
         <w:t xml:space="preserve"> layered architecture, we are going to employ the classical package division of the components. Moreover, in the initial phase, the whole system is going to be placed on one component. At further iterations, we can employ a multi</w:t>
       </w:r>
       <w:r>
         <w:rPr>
-          <w:i/>
           <w:sz w:val="24"/>
         </w:rPr>
         <w:t>-</w:t>
       </w:r>
       <w:r>
         <w:rPr>
-          <w:i/>
           <w:sz w:val="24"/>
         </w:rPr>
         <w:t>tier architecture, where the database and the BLL are deployed on one component and the desktop app is delivered independently.</w:t>
       </w:r>
       <w:r>
         <w:rPr>
-          <w:i/>
           <w:sz w:val="24"/>
         </w:rPr>
         <w:t xml:space="preserve"> </w:t>
@@ -2106,30 +2125,26 @@
         <w:spacing w:line="240" w:lineRule="auto"/>
         <w:jc w:val="both"/>
         <w:rPr>
-          <w:i/>
-          <w:sz w:val="24"/>
-        </w:rPr>
-      </w:pPr>
-    </w:p>
-    <w:p>
-      <w:pPr>
-        <w:spacing w:line="240" w:lineRule="auto"/>
-        <w:jc w:val="both"/>
-        <w:rPr>
-          <w:i/>
-          <w:sz w:val="24"/>
-        </w:rPr>
-      </w:pPr>
-      <w:r>
-        <w:rPr>
-          <w:i/>
+          <w:sz w:val="24"/>
+        </w:rPr>
+      </w:pPr>
+    </w:p>
+    <w:p>
+      <w:pPr>
+        <w:spacing w:line="240" w:lineRule="auto"/>
+        <w:jc w:val="both"/>
+        <w:rPr>
+          <w:sz w:val="24"/>
+        </w:rPr>
+      </w:pPr>
+      <w:r>
+        <w:rPr>
           <w:sz w:val="24"/>
         </w:rPr>
         <w:t xml:space="preserve">For the MVC, we can also employ different implementations of the view component, depending on the type of the host device: desktop or mobile. Talking about the dependencies, the controller is responsible </w:t>
       </w:r>
       <w:r>
         <w:rPr>
-          <w:i/>
           <w:sz w:val="24"/>
         </w:rPr>
         <w:t>for handling the interactions with the business layer through the façade provided.</w:t>
@@ -2140,26 +2155,21 @@
         <w:spacing w:line="240" w:lineRule="auto"/>
         <w:jc w:val="both"/>
         <w:rPr>
-          <w:i/>
-          <w:sz w:val="24"/>
-        </w:rPr>
-      </w:pPr>
-    </w:p>
-    <w:p>
-      <w:pPr>
-        <w:spacing w:line="240" w:lineRule="auto"/>
-        <w:jc w:val="both"/>
-        <w:rPr>
-          <w:i/>
-          <w:color w:val="943634" w:themeColor="accent2" w:themeShade="BF"/>
-          <w:sz w:val="24"/>
-        </w:rPr>
-      </w:pPr>
-      <w:r>
-        <w:rPr>
-          <w:i/>
-          <w:noProof/>
-          <w:color w:val="943634" w:themeColor="accent2" w:themeShade="BF"/>
+          <w:sz w:val="24"/>
+        </w:rPr>
+      </w:pPr>
+    </w:p>
+    <w:p>
+      <w:pPr>
+        <w:spacing w:line="240" w:lineRule="auto"/>
+        <w:jc w:val="both"/>
+        <w:rPr>
+          <w:sz w:val="24"/>
+        </w:rPr>
+      </w:pPr>
+      <w:r>
+        <w:rPr>
+          <w:noProof/>
           <w:sz w:val="24"/>
         </w:rPr>
         <w:lastRenderedPageBreak/>
@@ -2211,71 +2221,57 @@
         <w:spacing w:line="240" w:lineRule="auto"/>
         <w:jc w:val="both"/>
         <w:rPr>
-          <w:i/>
-          <w:color w:val="943634" w:themeColor="accent2" w:themeShade="BF"/>
-          <w:sz w:val="24"/>
-        </w:rPr>
-      </w:pPr>
-    </w:p>
-    <w:p>
-      <w:pPr>
-        <w:spacing w:line="240" w:lineRule="auto"/>
-        <w:jc w:val="both"/>
-        <w:rPr>
-          <w:i/>
-          <w:color w:val="943634" w:themeColor="accent2" w:themeShade="BF"/>
-          <w:sz w:val="24"/>
-        </w:rPr>
-      </w:pPr>
-    </w:p>
-    <w:p>
-      <w:pPr>
-        <w:spacing w:line="240" w:lineRule="auto"/>
-        <w:jc w:val="both"/>
-        <w:rPr>
-          <w:i/>
-          <w:color w:val="943634" w:themeColor="accent2" w:themeShade="BF"/>
-          <w:sz w:val="24"/>
-        </w:rPr>
-      </w:pPr>
-    </w:p>
-    <w:p>
-      <w:pPr>
-        <w:spacing w:line="240" w:lineRule="auto"/>
-        <w:jc w:val="both"/>
-        <w:rPr>
-          <w:i/>
-          <w:color w:val="943634" w:themeColor="accent2" w:themeShade="BF"/>
-          <w:sz w:val="24"/>
-        </w:rPr>
-      </w:pPr>
-    </w:p>
-    <w:p>
-      <w:pPr>
-        <w:spacing w:line="240" w:lineRule="auto"/>
-        <w:jc w:val="both"/>
-        <w:rPr>
-          <w:i/>
-          <w:color w:val="943634" w:themeColor="accent2" w:themeShade="BF"/>
-          <w:sz w:val="24"/>
-        </w:rPr>
-      </w:pPr>
-    </w:p>
-    <w:p>
-      <w:pPr>
-        <w:spacing w:line="240" w:lineRule="auto"/>
-        <w:jc w:val="both"/>
-        <w:rPr>
-          <w:i/>
-          <w:color w:val="943634" w:themeColor="accent2" w:themeShade="BF"/>
-          <w:sz w:val="24"/>
-        </w:rPr>
-      </w:pPr>
-      <w:r>
-        <w:rPr>
-          <w:i/>
-          <w:noProof/>
-          <w:color w:val="943634" w:themeColor="accent2" w:themeShade="BF"/>
+          <w:sz w:val="24"/>
+        </w:rPr>
+      </w:pPr>
+    </w:p>
+    <w:p>
+      <w:pPr>
+        <w:spacing w:line="240" w:lineRule="auto"/>
+        <w:jc w:val="both"/>
+        <w:rPr>
+          <w:sz w:val="24"/>
+        </w:rPr>
+      </w:pPr>
+    </w:p>
+    <w:p>
+      <w:pPr>
+        <w:spacing w:line="240" w:lineRule="auto"/>
+        <w:jc w:val="both"/>
+        <w:rPr>
+          <w:sz w:val="24"/>
+        </w:rPr>
+      </w:pPr>
+    </w:p>
+    <w:p>
+      <w:pPr>
+        <w:spacing w:line="240" w:lineRule="auto"/>
+        <w:jc w:val="both"/>
+        <w:rPr>
+          <w:sz w:val="24"/>
+        </w:rPr>
+      </w:pPr>
+    </w:p>
+    <w:p>
+      <w:pPr>
+        <w:spacing w:line="240" w:lineRule="auto"/>
+        <w:jc w:val="both"/>
+        <w:rPr>
+          <w:sz w:val="24"/>
+        </w:rPr>
+      </w:pPr>
+    </w:p>
+    <w:p>
+      <w:pPr>
+        <w:spacing w:line="240" w:lineRule="auto"/>
+        <w:jc w:val="both"/>
+        <w:rPr>
+          <w:sz w:val="24"/>
+        </w:rPr>
+      </w:pPr>
+      <w:r>
+        <w:rPr>
+          <w:noProof/>
           <w:sz w:val="24"/>
         </w:rPr>
         <w:lastRenderedPageBreak/>
@@ -2342,7 +2338,7 @@
           <w:rFonts w:ascii="Times New Roman" w:hAnsi="Times New Roman"/>
         </w:rPr>
       </w:pPr>
-      <w:bookmarkStart w:id="27" w:name="_Toc254785392"/>
+      <w:bookmarkStart w:id="28" w:name="_Toc254785392"/>
       <w:r>
         <w:rPr>
           <w:rFonts w:ascii="Times New Roman" w:hAnsi="Times New Roman"/>
@@ -2367,7 +2363,7 @@
         </w:rPr>
         <w:t xml:space="preserve"> Diagrams</w:t>
       </w:r>
-      <w:bookmarkEnd w:id="27"/>
+      <w:bookmarkEnd w:id="28"/>
     </w:p>
     <w:p>
       <w:pPr>
@@ -2386,7 +2382,7 @@
           <w:rFonts w:ascii="Times New Roman" w:hAnsi="Times New Roman"/>
         </w:rPr>
       </w:pPr>
-      <w:bookmarkStart w:id="28" w:name="_Toc254785393"/>
+      <w:bookmarkStart w:id="29" w:name="_Toc254785393"/>
       <w:r>
         <w:rPr>
           <w:rFonts w:ascii="Times New Roman" w:hAnsi="Times New Roman"/>
@@ -2471,7 +2467,7 @@
         </w:rPr>
         <w:t>Design</w:t>
       </w:r>
-      <w:bookmarkEnd w:id="28"/>
+      <w:bookmarkEnd w:id="29"/>
     </w:p>
     <w:p>
       <w:pPr>
@@ -2511,26 +2507,20 @@
         <w:spacing w:line="240" w:lineRule="auto"/>
         <w:jc w:val="both"/>
         <w:rPr>
-          <w:i/>
-          <w:color w:val="943634" w:themeColor="accent2" w:themeShade="BF"/>
-          <w:sz w:val="24"/>
-        </w:rPr>
-      </w:pPr>
-    </w:p>
-    <w:p>
-      <w:pPr>
-        <w:spacing w:line="240" w:lineRule="auto"/>
-        <w:jc w:val="both"/>
-        <w:rPr>
-          <w:i/>
-          <w:color w:val="943634" w:themeColor="accent2" w:themeShade="BF"/>
-          <w:sz w:val="24"/>
-        </w:rPr>
-      </w:pPr>
-      <w:r>
-        <w:rPr>
-          <w:i/>
-          <w:color w:val="943634" w:themeColor="accent2" w:themeShade="BF"/>
+          <w:sz w:val="24"/>
+        </w:rPr>
+      </w:pPr>
+    </w:p>
+    <w:p>
+      <w:pPr>
+        <w:spacing w:line="240" w:lineRule="auto"/>
+        <w:jc w:val="both"/>
+        <w:rPr>
+          <w:sz w:val="24"/>
+        </w:rPr>
+      </w:pPr>
+      <w:r>
+        <w:rPr>
           <w:sz w:val="24"/>
         </w:rPr>
         <w:t xml:space="preserve">Façade Design Pattern: this pattern has been employed to simplify the interface provided by the business logic. In this way, the interaction with the system is simplified, and reduces the outside dependencies to the BLL. </w:t>
@@ -2541,63 +2531,43 @@
         <w:spacing w:line="240" w:lineRule="auto"/>
         <w:jc w:val="both"/>
         <w:rPr>
-          <w:i/>
-          <w:color w:val="943634" w:themeColor="accent2" w:themeShade="BF"/>
-          <w:sz w:val="24"/>
-        </w:rPr>
-      </w:pPr>
-    </w:p>
-    <w:p>
-      <w:pPr>
-        <w:spacing w:line="240" w:lineRule="auto"/>
-        <w:jc w:val="both"/>
-        <w:rPr>
-          <w:i/>
-          <w:color w:val="943634" w:themeColor="accent2" w:themeShade="BF"/>
-          <w:sz w:val="24"/>
-        </w:rPr>
-      </w:pPr>
-      <w:r>
-        <w:rPr>
-          <w:i/>
-          <w:color w:val="943634" w:themeColor="accent2" w:themeShade="BF"/>
+          <w:sz w:val="24"/>
+        </w:rPr>
+      </w:pPr>
+    </w:p>
+    <w:p>
+      <w:pPr>
+        <w:spacing w:line="240" w:lineRule="auto"/>
+        <w:jc w:val="both"/>
+        <w:rPr>
+          <w:sz w:val="24"/>
+        </w:rPr>
+      </w:pPr>
+      <w:r>
+        <w:rPr>
           <w:sz w:val="24"/>
         </w:rPr>
         <w:t xml:space="preserve">Observer Design Pattern: this pattern has been employed to notify the admins about any changes in the courses they teach (e.g. a student wants to enroll). Also, the students are notified about changes in the courses they are enrolled in (e.g. an exam is </w:t>
       </w:r>
-      <w:proofErr w:type="spellStart"/>
-      <w:r>
-        <w:rPr>
-          <w:i/>
-          <w:color w:val="943634" w:themeColor="accent2" w:themeShade="BF"/>
-          <w:sz w:val="24"/>
-        </w:rPr>
-        <w:t>ano</w:t>
-      </w:r>
-      <w:r>
-        <w:rPr>
-          <w:i/>
-          <w:color w:val="943634" w:themeColor="accent2" w:themeShade="BF"/>
-          <w:sz w:val="24"/>
-        </w:rPr>
-        <w:t>u</w:t>
-      </w:r>
-      <w:r>
-        <w:rPr>
-          <w:i/>
-          <w:color w:val="943634" w:themeColor="accent2" w:themeShade="BF"/>
-          <w:sz w:val="24"/>
-        </w:rPr>
-        <w:t>nced</w:t>
-      </w:r>
-      <w:proofErr w:type="spellEnd"/>
-      <w:r>
-        <w:rPr>
-          <w:i/>
-          <w:color w:val="943634" w:themeColor="accent2" w:themeShade="BF"/>
-          <w:sz w:val="24"/>
-        </w:rPr>
-        <w:t xml:space="preserve"> or the date is changed).</w:t>
+      <w:proofErr w:type="gramStart"/>
+      <w:r>
+        <w:rPr>
+          <w:sz w:val="24"/>
+        </w:rPr>
+        <w:t>announced</w:t>
+      </w:r>
+      <w:proofErr w:type="gramEnd"/>
+      <w:r>
+        <w:rPr>
+          <w:sz w:val="24"/>
+        </w:rPr>
+        <w:t xml:space="preserve"> </w:t>
+      </w:r>
+      <w:r>
+        <w:rPr>
+          <w:sz w:val="24"/>
+        </w:rPr>
+        <w:t>or the date is changed).</w:t>
       </w:r>
     </w:p>
     <w:p>
@@ -2623,149 +2593,491 @@
           <w:b/>
           <w:sz w:val="28"/>
         </w:rPr>
-        <w:t>.</w:t>
+        <w:t xml:space="preserve">.2 </w:t>
       </w:r>
       <w:r>
         <w:rPr>
           <w:b/>
           <w:sz w:val="28"/>
         </w:rPr>
-        <w:t>2</w:t>
+        <w:t xml:space="preserve">UML </w:t>
       </w:r>
       <w:r>
         <w:rPr>
           <w:b/>
           <w:sz w:val="28"/>
         </w:rPr>
+        <w:t>Class Diagram</w:t>
+      </w:r>
+    </w:p>
+    <w:p>
+      <w:pPr>
+        <w:spacing w:line="240" w:lineRule="auto"/>
+        <w:jc w:val="both"/>
+        <w:rPr>
+          <w:sz w:val="24"/>
+        </w:rPr>
+      </w:pPr>
+      <w:r>
+        <w:rPr>
+          <w:noProof/>
+          <w:sz w:val="24"/>
+        </w:rPr>
+        <w:drawing>
+          <wp:inline distT="0" distB="0" distL="0" distR="0">
+            <wp:extent cx="5943600" cy="4989195"/>
+            <wp:effectExtent l="0" t="0" r="0" b="0"/>
+            <wp:docPr id="6" name="Picture 6"/>
+            <wp:cNvGraphicFramePr>
+              <a:graphicFrameLocks xmlns:a="http://schemas.openxmlformats.org/drawingml/2006/main" noChangeAspect="1"/>
+            </wp:cNvGraphicFramePr>
+            <a:graphic xmlns:a="http://schemas.openxmlformats.org/drawingml/2006/main">
+              <a:graphicData uri="http://schemas.openxmlformats.org/drawingml/2006/picture">
+                <pic:pic xmlns:pic="http://schemas.openxmlformats.org/drawingml/2006/picture">
+                  <pic:nvPicPr>
+                    <pic:cNvPr id="6" name="Class Diagram.png"/>
+                    <pic:cNvPicPr/>
+                  </pic:nvPicPr>
+                  <pic:blipFill>
+                    <a:blip r:embed="rId14">
+                      <a:extLst>
+                        <a:ext uri="{28A0092B-C50C-407E-A947-70E740481C1C}">
+                          <a14:useLocalDpi xmlns:a14="http://schemas.microsoft.com/office/drawing/2010/main" val="0"/>
+                        </a:ext>
+                      </a:extLst>
+                    </a:blip>
+                    <a:stretch>
+                      <a:fillRect/>
+                    </a:stretch>
+                  </pic:blipFill>
+                  <pic:spPr>
+                    <a:xfrm>
+                      <a:off x="0" y="0"/>
+                      <a:ext cx="5943600" cy="4989195"/>
+                    </a:xfrm>
+                    <a:prstGeom prst="rect">
+                      <a:avLst/>
+                    </a:prstGeom>
+                  </pic:spPr>
+                </pic:pic>
+              </a:graphicData>
+            </a:graphic>
+          </wp:inline>
+        </w:drawing>
+      </w:r>
+    </w:p>
+    <w:p>
+      <w:pPr>
+        <w:spacing w:line="240" w:lineRule="auto"/>
+        <w:jc w:val="both"/>
+        <w:rPr>
+          <w:sz w:val="24"/>
+        </w:rPr>
+      </w:pPr>
+      <w:r>
+        <w:rPr>
+          <w:sz w:val="24"/>
+        </w:rPr>
+        <w:t>As it can be seen from the above, we employ the MVP pattern, where we have a clear separation between the model classes</w:t>
+      </w:r>
+      <w:r>
+        <w:rPr>
+          <w:sz w:val="24"/>
+        </w:rPr>
         <w:t xml:space="preserve"> </w:t>
       </w:r>
       <w:r>
         <w:rPr>
-          <w:b/>
-          <w:sz w:val="28"/>
-        </w:rPr>
-        <w:t xml:space="preserve">UML </w:t>
-      </w:r>
-      <w:r>
-        <w:rPr>
-          <w:b/>
-          <w:sz w:val="28"/>
-        </w:rPr>
-        <w:t>Class Diagram</w:t>
-      </w:r>
-    </w:p>
-    <w:p>
-      <w:pPr>
-        <w:spacing w:line="240" w:lineRule="auto"/>
-        <w:jc w:val="both"/>
-        <w:rPr>
-          <w:i/>
-          <w:color w:val="943634" w:themeColor="accent2" w:themeShade="BF"/>
-          <w:sz w:val="24"/>
-        </w:rPr>
-      </w:pPr>
-      <w:r>
-        <w:rPr>
-          <w:i/>
-          <w:color w:val="943634" w:themeColor="accent2" w:themeShade="BF"/>
-          <w:sz w:val="24"/>
-        </w:rPr>
-        <w:t>[</w:t>
-      </w:r>
-      <w:r>
-        <w:rPr>
-          <w:i/>
-          <w:color w:val="943634" w:themeColor="accent2" w:themeShade="BF"/>
-          <w:sz w:val="24"/>
-        </w:rPr>
-        <w:t>C</w:t>
-      </w:r>
-      <w:r>
-        <w:rPr>
-          <w:i/>
-          <w:color w:val="943634" w:themeColor="accent2" w:themeShade="BF"/>
-          <w:sz w:val="24"/>
-        </w:rPr>
-        <w:t xml:space="preserve">reate the UML Class Diagram and </w:t>
-      </w:r>
-      <w:r>
-        <w:rPr>
-          <w:i/>
-          <w:color w:val="943634" w:themeColor="accent2" w:themeShade="BF"/>
-          <w:sz w:val="24"/>
-        </w:rPr>
-        <w:t>highlight</w:t>
-      </w:r>
-      <w:r>
-        <w:rPr>
-          <w:i/>
-          <w:color w:val="943634" w:themeColor="accent2" w:themeShade="BF"/>
-          <w:sz w:val="24"/>
-        </w:rPr>
-        <w:t xml:space="preserve"> and motivate</w:t>
-      </w:r>
-      <w:r>
-        <w:rPr>
-          <w:i/>
-          <w:color w:val="943634" w:themeColor="accent2" w:themeShade="BF"/>
-          <w:sz w:val="24"/>
+          <w:sz w:val="24"/>
+        </w:rPr>
+        <w:t xml:space="preserve">(Exam, Course, Student, Teacher), the </w:t>
+      </w:r>
+      <w:proofErr w:type="gramStart"/>
+      <w:r>
+        <w:rPr>
+          <w:sz w:val="24"/>
+        </w:rPr>
+        <w:t>Presenter(</w:t>
+      </w:r>
+      <w:proofErr w:type="gramEnd"/>
+      <w:r>
+        <w:rPr>
+          <w:sz w:val="24"/>
+        </w:rPr>
+        <w:t xml:space="preserve">System Management) and the View classes.  I have also opted for separating the interfaces of the Teacher and the Student, based on the login option they choose, applying the Interface </w:t>
+      </w:r>
+      <w:r>
+        <w:rPr>
+          <w:sz w:val="24"/>
+        </w:rPr>
+        <w:lastRenderedPageBreak/>
+        <w:t>Segregation Principle. Moreover, there is no coupling between the View and the Model classes, which increases the modularity of the system.</w:t>
+      </w:r>
+    </w:p>
+    <w:p>
+      <w:pPr>
+        <w:spacing w:line="240" w:lineRule="auto"/>
+        <w:jc w:val="both"/>
+        <w:rPr>
+          <w:sz w:val="24"/>
+        </w:rPr>
+      </w:pPr>
+    </w:p>
+    <w:p>
+      <w:pPr>
+        <w:spacing w:line="240" w:lineRule="auto"/>
+        <w:jc w:val="both"/>
+        <w:rPr>
+          <w:sz w:val="24"/>
+        </w:rPr>
+      </w:pPr>
+      <w:r>
+        <w:rPr>
+          <w:sz w:val="24"/>
+        </w:rPr>
+        <w:t>Also, the presenter handles all the interaction with the business layer. Th</w:t>
+      </w:r>
+      <w:r>
+        <w:rPr>
+          <w:sz w:val="24"/>
+        </w:rPr>
+        <w:t>e</w:t>
+      </w:r>
+      <w:r>
+        <w:rPr>
+          <w:sz w:val="24"/>
+        </w:rPr>
+        <w:t>s</w:t>
+      </w:r>
+      <w:r>
+        <w:rPr>
+          <w:sz w:val="24"/>
+        </w:rPr>
+        <w:t>e</w:t>
+      </w:r>
+      <w:r>
+        <w:rPr>
+          <w:sz w:val="24"/>
+        </w:rPr>
+        <w:t xml:space="preserve"> functionalit</w:t>
+      </w:r>
+      <w:r>
+        <w:rPr>
+          <w:sz w:val="24"/>
+        </w:rPr>
+        <w:t>ie</w:t>
+      </w:r>
+      <w:r>
+        <w:rPr>
+          <w:sz w:val="24"/>
+        </w:rPr>
+        <w:t>s are hidden behind a façade, which only provides the interface and the main operations of the system, as it can be seen from above. The smaller classes, which take care of implementing the specific logic are in the background.</w:t>
+      </w:r>
+    </w:p>
+    <w:p>
+      <w:pPr>
+        <w:spacing w:line="240" w:lineRule="auto"/>
+        <w:jc w:val="both"/>
+        <w:rPr>
+          <w:sz w:val="24"/>
+        </w:rPr>
+      </w:pPr>
+    </w:p>
+    <w:p>
+      <w:pPr>
+        <w:spacing w:line="240" w:lineRule="auto"/>
+        <w:jc w:val="both"/>
+        <w:rPr>
+          <w:sz w:val="24"/>
+        </w:rPr>
+      </w:pPr>
+      <w:r>
+        <w:rPr>
+          <w:sz w:val="24"/>
+        </w:rPr>
+        <w:t xml:space="preserve">Finally, we have the DAO </w:t>
+      </w:r>
+      <w:r>
+        <w:rPr>
+          <w:sz w:val="24"/>
+        </w:rPr>
+        <w:t>classes which have not been represented on this diagram. They are responsible for low level interaction with the database and usually have a 1 to 1 mapping with the tables in the database.</w:t>
+      </w:r>
+    </w:p>
+    <w:p>
+      <w:pPr>
+        <w:spacing w:line="240" w:lineRule="auto"/>
+        <w:jc w:val="both"/>
+      </w:pPr>
+    </w:p>
+    <w:p>
+      <w:pPr>
+        <w:pStyle w:val="Title"/>
+        <w:jc w:val="both"/>
+        <w:rPr>
+          <w:rFonts w:ascii="Times New Roman" w:hAnsi="Times New Roman"/>
+        </w:rPr>
+      </w:pPr>
+      <w:r>
+        <w:rPr>
+          <w:rFonts w:ascii="Times New Roman" w:hAnsi="Times New Roman"/>
+        </w:rPr>
+        <w:t>6</w:t>
+      </w:r>
+      <w:r>
+        <w:rPr>
+          <w:rFonts w:ascii="Times New Roman" w:hAnsi="Times New Roman"/>
+        </w:rPr>
+        <w:t xml:space="preserve">. </w:t>
+      </w:r>
+      <w:bookmarkStart w:id="30" w:name="_Toc254785394"/>
+      <w:r>
+        <w:rPr>
+          <w:rFonts w:ascii="Times New Roman" w:hAnsi="Times New Roman"/>
+        </w:rPr>
+        <w:t>Data Model</w:t>
+      </w:r>
+      <w:bookmarkEnd w:id="30"/>
+      <w:r>
+        <w:rPr>
+          <w:rFonts w:ascii="Times New Roman" w:hAnsi="Times New Roman"/>
         </w:rPr>
         <w:t xml:space="preserve"> </w:t>
       </w:r>
-      <w:r>
-        <w:rPr>
-          <w:i/>
-          <w:color w:val="943634" w:themeColor="accent2" w:themeShade="BF"/>
-          <w:sz w:val="24"/>
-        </w:rPr>
-        <w:t>how</w:t>
-      </w:r>
-      <w:r>
-        <w:rPr>
-          <w:i/>
-          <w:color w:val="943634" w:themeColor="accent2" w:themeShade="BF"/>
-          <w:sz w:val="24"/>
-        </w:rPr>
-        <w:t xml:space="preserve"> the design pattern</w:t>
-      </w:r>
-      <w:r>
-        <w:rPr>
-          <w:i/>
-          <w:color w:val="943634" w:themeColor="accent2" w:themeShade="BF"/>
-          <w:sz w:val="24"/>
-        </w:rPr>
-        <w:t>s</w:t>
-      </w:r>
-      <w:r>
-        <w:rPr>
-          <w:i/>
-          <w:color w:val="943634" w:themeColor="accent2" w:themeShade="BF"/>
-          <w:sz w:val="24"/>
-        </w:rPr>
-        <w:t xml:space="preserve"> are used</w:t>
-      </w:r>
-      <w:r>
-        <w:rPr>
-          <w:i/>
-          <w:color w:val="943634" w:themeColor="accent2" w:themeShade="BF"/>
-          <w:sz w:val="24"/>
-        </w:rPr>
-        <w:t>.</w:t>
-      </w:r>
-      <w:r>
-        <w:rPr>
-          <w:i/>
-          <w:color w:val="943634" w:themeColor="accent2" w:themeShade="BF"/>
-          <w:sz w:val="24"/>
-        </w:rPr>
-        <w:t>]</w:t>
-      </w:r>
-    </w:p>
-    <w:p>
-      <w:pPr>
-        <w:spacing w:line="240" w:lineRule="auto"/>
-        <w:jc w:val="both"/>
-      </w:pPr>
+    </w:p>
+    <w:p/>
+    <w:p>
+      <w:pPr>
+        <w:rPr>
+          <w:sz w:val="24"/>
+          <w:szCs w:val="24"/>
+        </w:rPr>
+      </w:pPr>
+      <w:r>
+        <w:rPr>
+          <w:sz w:val="24"/>
+          <w:szCs w:val="24"/>
+        </w:rPr>
+        <w:t xml:space="preserve">As said above, the </w:t>
+      </w:r>
+      <w:r>
+        <w:rPr>
+          <w:sz w:val="24"/>
+          <w:szCs w:val="24"/>
+        </w:rPr>
+        <w:t>data model classes are straightforward in this initial version of the app. Coming from the functional requirements, we have ended with a design where:</w:t>
+      </w:r>
+    </w:p>
+    <w:p>
+      <w:pPr>
+        <w:pStyle w:val="ListParagraph"/>
+        <w:numPr>
+          <w:ilvl w:val="0"/>
+          <w:numId w:val="7"/>
+        </w:numPr>
+        <w:rPr>
+          <w:sz w:val="24"/>
+          <w:szCs w:val="24"/>
+        </w:rPr>
+      </w:pPr>
+      <w:r>
+        <w:rPr>
+          <w:sz w:val="24"/>
+          <w:szCs w:val="24"/>
+        </w:rPr>
+        <w:t>A student can enroll in several courses</w:t>
+      </w:r>
+    </w:p>
+    <w:p>
+      <w:pPr>
+        <w:pStyle w:val="ListParagraph"/>
+        <w:numPr>
+          <w:ilvl w:val="0"/>
+          <w:numId w:val="7"/>
+        </w:numPr>
+        <w:rPr>
+          <w:sz w:val="24"/>
+          <w:szCs w:val="24"/>
+        </w:rPr>
+      </w:pPr>
+      <w:r>
+        <w:rPr>
+          <w:sz w:val="24"/>
+          <w:szCs w:val="24"/>
+        </w:rPr>
+        <w:t>A course can have several students participating</w:t>
+      </w:r>
+    </w:p>
+    <w:p>
+      <w:pPr>
+        <w:pStyle w:val="ListParagraph"/>
+        <w:numPr>
+          <w:ilvl w:val="0"/>
+          <w:numId w:val="7"/>
+        </w:numPr>
+        <w:rPr>
+          <w:sz w:val="24"/>
+          <w:szCs w:val="24"/>
+        </w:rPr>
+      </w:pPr>
+      <w:r>
+        <w:rPr>
+          <w:sz w:val="24"/>
+          <w:szCs w:val="24"/>
+        </w:rPr>
+        <w:t>Each course has an associated exam (this is an assumption, there are no make-up sessions in this version of the faculty)</w:t>
+      </w:r>
+    </w:p>
+    <w:p>
+      <w:pPr>
+        <w:pStyle w:val="ListParagraph"/>
+        <w:numPr>
+          <w:ilvl w:val="0"/>
+          <w:numId w:val="7"/>
+        </w:numPr>
+        <w:rPr>
+          <w:sz w:val="24"/>
+          <w:szCs w:val="24"/>
+        </w:rPr>
+      </w:pPr>
+      <w:r>
+        <w:rPr>
+          <w:sz w:val="24"/>
+          <w:szCs w:val="24"/>
+        </w:rPr>
+        <w:t>A teacher can teach more courses (usually 2, maximum 3, but no constraints are placed on this)</w:t>
+      </w:r>
+    </w:p>
+    <w:p>
+      <w:pPr>
+        <w:pStyle w:val="ListParagraph"/>
+        <w:numPr>
+          <w:ilvl w:val="0"/>
+          <w:numId w:val="7"/>
+        </w:numPr>
+        <w:rPr>
+          <w:sz w:val="24"/>
+          <w:szCs w:val="24"/>
+        </w:rPr>
+      </w:pPr>
+      <w:r>
+        <w:rPr>
+          <w:sz w:val="24"/>
+          <w:szCs w:val="24"/>
+        </w:rPr>
+        <w:t xml:space="preserve">The link between the students and the exams is also done through the </w:t>
+      </w:r>
+      <w:proofErr w:type="spellStart"/>
+      <w:r>
+        <w:rPr>
+          <w:sz w:val="24"/>
+          <w:szCs w:val="24"/>
+        </w:rPr>
+        <w:t>student_to_courses</w:t>
+      </w:r>
+      <w:proofErr w:type="spellEnd"/>
+      <w:r>
+        <w:rPr>
+          <w:sz w:val="24"/>
+          <w:szCs w:val="24"/>
+        </w:rPr>
+        <w:t xml:space="preserve"> table, which holds data such as enroll date, mark obtained and so on. I believe this is the point where we can split the table in two, in case the student can participate in more exams for one course</w:t>
+      </w:r>
+      <w:r>
+        <w:rPr>
+          <w:sz w:val="24"/>
+          <w:szCs w:val="24"/>
+        </w:rPr>
+        <w:t xml:space="preserve"> (in a further version).</w:t>
+      </w:r>
+    </w:p>
+    <w:p>
+      <w:pPr>
+        <w:pStyle w:val="ListParagraph"/>
+        <w:numPr>
+          <w:ilvl w:val="0"/>
+          <w:numId w:val="7"/>
+        </w:numPr>
+        <w:rPr>
+          <w:sz w:val="24"/>
+          <w:szCs w:val="24"/>
+        </w:rPr>
+      </w:pPr>
+      <w:r>
+        <w:rPr>
+          <w:sz w:val="24"/>
+          <w:szCs w:val="24"/>
+        </w:rPr>
+        <w:t xml:space="preserve">Finally, the teacher </w:t>
+      </w:r>
+      <w:proofErr w:type="gramStart"/>
+      <w:r>
+        <w:rPr>
+          <w:sz w:val="24"/>
+          <w:szCs w:val="24"/>
+        </w:rPr>
+        <w:t>don’t</w:t>
+      </w:r>
+      <w:proofErr w:type="gramEnd"/>
+      <w:r>
+        <w:rPr>
+          <w:sz w:val="24"/>
+          <w:szCs w:val="24"/>
+        </w:rPr>
+        <w:t xml:space="preserve"> care that much about the exams, and have no direct access to them, only through the courses table.</w:t>
+      </w:r>
+    </w:p>
+    <w:p>
+      <w:pPr>
+        <w:spacing w:line="240" w:lineRule="auto"/>
+        <w:jc w:val="both"/>
+      </w:pPr>
+      <w:r>
+        <w:rPr>
+          <w:noProof/>
+        </w:rPr>
+        <w:drawing>
+          <wp:inline distT="0" distB="0" distL="0" distR="0">
+            <wp:extent cx="5943600" cy="2621915"/>
+            <wp:effectExtent l="0" t="0" r="0" b="0"/>
+            <wp:docPr id="7" name="Picture 7"/>
+            <wp:cNvGraphicFramePr>
+              <a:graphicFrameLocks xmlns:a="http://schemas.openxmlformats.org/drawingml/2006/main" noChangeAspect="1"/>
+            </wp:cNvGraphicFramePr>
+            <a:graphic xmlns:a="http://schemas.openxmlformats.org/drawingml/2006/main">
+              <a:graphicData uri="http://schemas.openxmlformats.org/drawingml/2006/picture">
+                <pic:pic xmlns:pic="http://schemas.openxmlformats.org/drawingml/2006/picture">
+                  <pic:nvPicPr>
+                    <pic:cNvPr id="7" name="Entity Relationship Diagram.png"/>
+                    <pic:cNvPicPr/>
+                  </pic:nvPicPr>
+                  <pic:blipFill>
+                    <a:blip r:embed="rId15">
+                      <a:extLst>
+                        <a:ext uri="{28A0092B-C50C-407E-A947-70E740481C1C}">
+                          <a14:useLocalDpi xmlns:a14="http://schemas.microsoft.com/office/drawing/2010/main" val="0"/>
+                        </a:ext>
+                      </a:extLst>
+                    </a:blip>
+                    <a:stretch>
+                      <a:fillRect/>
+                    </a:stretch>
+                  </pic:blipFill>
+                  <pic:spPr>
+                    <a:xfrm>
+                      <a:off x="0" y="0"/>
+                      <a:ext cx="5943600" cy="2621915"/>
+                    </a:xfrm>
+                    <a:prstGeom prst="rect">
+                      <a:avLst/>
+                    </a:prstGeom>
+                  </pic:spPr>
+                </pic:pic>
+              </a:graphicData>
+            </a:graphic>
+          </wp:inline>
+        </w:drawing>
+      </w:r>
     </w:p>
     <w:p>
       <w:pPr>
@@ -2775,264 +3087,141 @@
           <w:rFonts w:ascii="Times New Roman" w:hAnsi="Times New Roman"/>
         </w:rPr>
       </w:pPr>
-      <w:bookmarkStart w:id="29" w:name="_Toc254785394"/>
-      <w:r>
-        <w:rPr>
-          <w:rFonts w:ascii="Times New Roman" w:hAnsi="Times New Roman"/>
-        </w:rPr>
-        <w:t>6</w:t>
-      </w:r>
-      <w:r>
-        <w:rPr>
-          <w:rFonts w:ascii="Times New Roman" w:hAnsi="Times New Roman"/>
-        </w:rPr>
-        <w:t>. Data Model</w:t>
-      </w:r>
-      <w:bookmarkEnd w:id="29"/>
-      <w:r>
-        <w:rPr>
-          <w:rFonts w:ascii="Times New Roman" w:hAnsi="Times New Roman"/>
-        </w:rPr>
+      <w:bookmarkStart w:id="31" w:name="_Toc254785395"/>
+      <w:r>
+        <w:rPr>
+          <w:rFonts w:ascii="Times New Roman" w:hAnsi="Times New Roman"/>
+        </w:rPr>
+        <w:t>7</w:t>
+      </w:r>
+      <w:r>
+        <w:rPr>
+          <w:rFonts w:ascii="Times New Roman" w:hAnsi="Times New Roman"/>
+        </w:rPr>
+        <w:t xml:space="preserve">. </w:t>
+      </w:r>
+      <w:r>
+        <w:rPr>
+          <w:rFonts w:ascii="Times New Roman" w:hAnsi="Times New Roman"/>
+        </w:rPr>
+        <w:t>System</w:t>
+      </w:r>
+      <w:r>
+        <w:rPr>
+          <w:rFonts w:ascii="Times New Roman" w:hAnsi="Times New Roman"/>
+        </w:rPr>
+        <w:t xml:space="preserve"> Testing</w:t>
+      </w:r>
+      <w:bookmarkEnd w:id="31"/>
+    </w:p>
+    <w:p>
+      <w:pPr>
+        <w:spacing w:line="240" w:lineRule="auto"/>
+        <w:jc w:val="both"/>
+      </w:pPr>
+      <w:r>
+        <w:rPr>
+          <w:sz w:val="24"/>
+        </w:rPr>
+        <w:t>[Present the used testing strategies (unit testing, integration testing</w:t>
+      </w:r>
+      <w:r>
+        <w:rPr>
+          <w:sz w:val="24"/>
+        </w:rPr>
+        <w:t>, validation testing</w:t>
+      </w:r>
+      <w:r>
+        <w:rPr>
+          <w:sz w:val="24"/>
+        </w:rPr>
+        <w:t>)</w:t>
+      </w:r>
+      <w:r>
+        <w:rPr>
+          <w:sz w:val="24"/>
+        </w:rPr>
+        <w:t xml:space="preserve"> and testing methods (data-flow, partitioning, boundary analysis, etc.)</w:t>
+      </w:r>
+      <w:r>
+        <w:rPr>
+          <w:sz w:val="24"/>
+        </w:rPr>
+        <w:t>.]</w:t>
+      </w:r>
+    </w:p>
+    <w:p>
+      <w:pPr>
+        <w:pStyle w:val="Title"/>
+        <w:jc w:val="both"/>
+        <w:rPr>
+          <w:rFonts w:ascii="Times New Roman" w:hAnsi="Times New Roman"/>
+        </w:rPr>
+      </w:pPr>
+      <w:bookmarkStart w:id="32" w:name="_Toc254785396"/>
+      <w:r>
+        <w:rPr>
+          <w:rFonts w:ascii="Times New Roman" w:hAnsi="Times New Roman"/>
+        </w:rPr>
+        <w:lastRenderedPageBreak/>
+        <w:t>8</w:t>
+      </w:r>
+      <w:r>
+        <w:rPr>
+          <w:rFonts w:ascii="Times New Roman" w:hAnsi="Times New Roman"/>
+        </w:rPr>
+        <w:t>. Bibliography</w:t>
+      </w:r>
+      <w:bookmarkEnd w:id="32"/>
+    </w:p>
+    <w:p>
+      <w:r>
+        <w:t>1. https://en.wikipedia.org/wiki/Facade_pattern#UML_class_and_sequence_diagram</w:t>
+      </w:r>
+    </w:p>
+    <w:p>
+      <w:r>
+        <w:t xml:space="preserve">2. </w:t>
+      </w:r>
+      <w:hyperlink r:id="rId16" w:history="1">
+        <w:r>
+          <w:rPr>
+            <w:rStyle w:val="Hyperlink"/>
+            <w:color w:val="auto"/>
+          </w:rPr>
+          <w:t>https://msdn.microsoft.com/en-us/library/ee658109.aspx</w:t>
+        </w:r>
+      </w:hyperlink>
+    </w:p>
+    <w:p>
+      <w:r>
+        <w:t>3.</w:t>
+      </w:r>
+      <w:r>
         <w:t xml:space="preserve"> </w:t>
       </w:r>
-      <w:bookmarkStart w:id="30" w:name="_GoBack"/>
-      <w:bookmarkEnd w:id="30"/>
-    </w:p>
-    <w:p>
-      <w:pPr>
-        <w:spacing w:line="240" w:lineRule="auto"/>
-        <w:jc w:val="both"/>
-        <w:rPr>
-          <w:i/>
-          <w:color w:val="943634" w:themeColor="accent2" w:themeShade="BF"/>
-          <w:sz w:val="24"/>
-        </w:rPr>
-      </w:pPr>
-      <w:r>
-        <w:rPr>
-          <w:i/>
-          <w:color w:val="943634" w:themeColor="accent2" w:themeShade="BF"/>
-          <w:sz w:val="24"/>
-        </w:rPr>
-        <w:t>[</w:t>
-      </w:r>
-      <w:r>
-        <w:rPr>
-          <w:i/>
-          <w:color w:val="943634" w:themeColor="accent2" w:themeShade="BF"/>
-          <w:sz w:val="24"/>
-        </w:rPr>
-        <w:t>P</w:t>
-      </w:r>
-      <w:r>
-        <w:rPr>
-          <w:i/>
-          <w:color w:val="943634" w:themeColor="accent2" w:themeShade="BF"/>
-          <w:sz w:val="24"/>
-        </w:rPr>
-        <w:t>resent the data models used in the system’s implementation</w:t>
-      </w:r>
-      <w:r>
-        <w:rPr>
-          <w:i/>
-          <w:color w:val="943634" w:themeColor="accent2" w:themeShade="BF"/>
-          <w:sz w:val="24"/>
-        </w:rPr>
-        <w:t>.</w:t>
-      </w:r>
-      <w:r>
-        <w:rPr>
-          <w:i/>
-          <w:color w:val="943634" w:themeColor="accent2" w:themeShade="BF"/>
-          <w:sz w:val="24"/>
-        </w:rPr>
-        <w:t>]</w:t>
-      </w:r>
-    </w:p>
-    <w:p>
-      <w:pPr>
-        <w:spacing w:line="240" w:lineRule="auto"/>
-        <w:jc w:val="both"/>
-        <w:rPr>
-          <w:i/>
-          <w:color w:val="943634" w:themeColor="accent2" w:themeShade="BF"/>
-        </w:rPr>
-      </w:pPr>
-    </w:p>
-    <w:p>
-      <w:pPr>
-        <w:pStyle w:val="Title"/>
-        <w:jc w:val="both"/>
-        <w:rPr>
-          <w:rFonts w:ascii="Times New Roman" w:hAnsi="Times New Roman"/>
-        </w:rPr>
-      </w:pPr>
-      <w:bookmarkStart w:id="31" w:name="_Toc254785395"/>
-      <w:r>
-        <w:rPr>
-          <w:rFonts w:ascii="Times New Roman" w:hAnsi="Times New Roman"/>
-        </w:rPr>
-        <w:t>7</w:t>
-      </w:r>
-      <w:r>
-        <w:rPr>
-          <w:rFonts w:ascii="Times New Roman" w:hAnsi="Times New Roman"/>
-        </w:rPr>
-        <w:t xml:space="preserve">. </w:t>
-      </w:r>
-      <w:r>
-        <w:rPr>
-          <w:rFonts w:ascii="Times New Roman" w:hAnsi="Times New Roman"/>
-        </w:rPr>
-        <w:t>System</w:t>
-      </w:r>
-      <w:r>
-        <w:rPr>
-          <w:rFonts w:ascii="Times New Roman" w:hAnsi="Times New Roman"/>
-        </w:rPr>
-        <w:t xml:space="preserve"> Testing</w:t>
-      </w:r>
-      <w:bookmarkEnd w:id="31"/>
-    </w:p>
-    <w:p>
-      <w:pPr>
-        <w:spacing w:line="240" w:lineRule="auto"/>
-        <w:jc w:val="both"/>
-        <w:rPr>
-          <w:i/>
-          <w:color w:val="943634" w:themeColor="accent2" w:themeShade="BF"/>
-        </w:rPr>
-      </w:pPr>
-      <w:r>
-        <w:rPr>
-          <w:i/>
-          <w:color w:val="943634" w:themeColor="accent2" w:themeShade="BF"/>
-          <w:sz w:val="24"/>
-        </w:rPr>
-        <w:t>[</w:t>
-      </w:r>
-      <w:r>
-        <w:rPr>
-          <w:i/>
-          <w:color w:val="943634" w:themeColor="accent2" w:themeShade="BF"/>
-          <w:sz w:val="24"/>
-        </w:rPr>
-        <w:t>P</w:t>
-      </w:r>
-      <w:r>
-        <w:rPr>
-          <w:i/>
-          <w:color w:val="943634" w:themeColor="accent2" w:themeShade="BF"/>
-          <w:sz w:val="24"/>
-        </w:rPr>
-        <w:t>resent</w:t>
-      </w:r>
-      <w:r>
-        <w:rPr>
-          <w:i/>
-          <w:color w:val="943634" w:themeColor="accent2" w:themeShade="BF"/>
-          <w:sz w:val="24"/>
-        </w:rPr>
-        <w:t xml:space="preserve"> the used testing strategies (unit testing, integration testing</w:t>
-      </w:r>
-      <w:r>
-        <w:rPr>
-          <w:i/>
-          <w:color w:val="943634" w:themeColor="accent2" w:themeShade="BF"/>
-          <w:sz w:val="24"/>
-        </w:rPr>
-        <w:t>, validation testing</w:t>
-      </w:r>
-      <w:r>
-        <w:rPr>
-          <w:i/>
-          <w:color w:val="943634" w:themeColor="accent2" w:themeShade="BF"/>
-          <w:sz w:val="24"/>
-        </w:rPr>
-        <w:t>)</w:t>
-      </w:r>
-      <w:r>
-        <w:rPr>
-          <w:i/>
-          <w:color w:val="943634" w:themeColor="accent2" w:themeShade="BF"/>
-          <w:sz w:val="24"/>
-        </w:rPr>
-        <w:t xml:space="preserve"> and testing methods (data-flow, partitioning, boundary analysis, etc.)</w:t>
-      </w:r>
-      <w:r>
-        <w:rPr>
-          <w:i/>
-          <w:color w:val="943634" w:themeColor="accent2" w:themeShade="BF"/>
-          <w:sz w:val="24"/>
-        </w:rPr>
-        <w:t>.</w:t>
-      </w:r>
-      <w:r>
-        <w:rPr>
-          <w:i/>
-          <w:color w:val="943634" w:themeColor="accent2" w:themeShade="BF"/>
-          <w:sz w:val="24"/>
-        </w:rPr>
-        <w:t>]</w:t>
-      </w:r>
-    </w:p>
-    <w:p>
-      <w:pPr>
-        <w:pStyle w:val="Title"/>
-        <w:jc w:val="both"/>
-        <w:rPr>
-          <w:rFonts w:ascii="Times New Roman" w:hAnsi="Times New Roman"/>
-        </w:rPr>
-      </w:pPr>
-      <w:bookmarkStart w:id="32" w:name="_Toc254785396"/>
-      <w:r>
-        <w:rPr>
-          <w:rFonts w:ascii="Times New Roman" w:hAnsi="Times New Roman"/>
-        </w:rPr>
-        <w:t>8</w:t>
-      </w:r>
-      <w:r>
-        <w:rPr>
-          <w:rFonts w:ascii="Times New Roman" w:hAnsi="Times New Roman"/>
-        </w:rPr>
-        <w:t>. Bibliography</w:t>
-      </w:r>
-      <w:bookmarkEnd w:id="32"/>
-    </w:p>
-    <w:p>
-      <w:r>
-        <w:t xml:space="preserve">1. </w:t>
-      </w:r>
-      <w:r>
-        <w:t>https://en.wikipedia.org/wiki/Facade_pattern#UML_class_and_sequence_diagram</w:t>
-      </w:r>
-    </w:p>
-    <w:p>
-      <w:r>
-        <w:t>2.</w:t>
-      </w:r>
-      <w:r>
-        <w:t xml:space="preserve"> </w:t>
-      </w:r>
-      <w:hyperlink r:id="rId14" w:history="1">
+      <w:hyperlink r:id="rId17" w:history="1">
         <w:r>
           <w:rPr>
             <w:rStyle w:val="Hyperlink"/>
           </w:rPr>
-          <w:t>https://msdn.microsoft.com/en-us/library/ee658109.aspx</w:t>
+          <w:t>https://stackoverflow.com/questions/2056/what-are-mvp-and-mvc-and-what-is-the-difference</w:t>
         </w:r>
       </w:hyperlink>
     </w:p>
     <w:p>
       <w:r>
-        <w:t xml:space="preserve">3. </w:t>
+        <w:t xml:space="preserve">4. </w:t>
+      </w:r>
+      <w:r>
+        <w:t>https://en.wikipedia.org/wiki/Scalability</w:t>
       </w:r>
     </w:p>
     <w:sectPr>
-      <w:headerReference w:type="default" r:id="rId15"/>
-      <w:footerReference w:type="default" r:id="rId16"/>
-      <w:headerReference w:type="first" r:id="rId17"/>
-      <w:footerReference w:type="first" r:id="rId18"/>
+      <w:headerReference w:type="default" r:id="rId18"/>
+      <w:footerReference w:type="default" r:id="rId19"/>
+      <w:headerReference w:type="first" r:id="rId20"/>
+      <w:footerReference w:type="first" r:id="rId21"/>
       <w:pgSz w:w="12240" w:h="15840" w:code="1"/>
       <w:pgMar w:top="1440" w:right="1440" w:bottom="1440" w:left="1440" w:header="720" w:footer="720" w:gutter="0"/>
       <w:cols w:space="720"/>
@@ -3159,21 +3348,11 @@
           <w:r>
             <w:sym w:font="Symbol" w:char="F0D3"/>
           </w:r>
-          <w:r>
-            <w:fldChar w:fldCharType="begin"/>
-          </w:r>
-          <w:r>
-            <w:instrText xml:space="preserve"> DOCPROPERTY "Company"  \* MERGEFORMAT </w:instrText>
-          </w:r>
-          <w:r>
-            <w:fldChar w:fldCharType="separate"/>
-          </w:r>
-          <w:r>
-            <w:t>UTCN</w:t>
-          </w:r>
-          <w:r>
-            <w:fldChar w:fldCharType="end"/>
-          </w:r>
+          <w:fldSimple w:instr=" DOCPROPERTY &quot;Company&quot;  \* MERGEFORMAT ">
+            <w:r>
+              <w:t>UTCN</w:t>
+            </w:r>
+          </w:fldSimple>
           <w:r>
             <w:t xml:space="preserve">, </w:t>
           </w:r>
@@ -3251,29 +3430,15 @@
             </w:rPr>
             <w:t xml:space="preserve"> of </w:t>
           </w:r>
-          <w:r>
-            <w:fldChar w:fldCharType="begin"/>
-          </w:r>
-          <w:r>
-            <w:instrText xml:space="preserve"> NUMPAGES  \* MERGEFORMAT </w:instrText>
-          </w:r>
-          <w:r>
-            <w:fldChar w:fldCharType="separate"/>
-          </w:r>
-          <w:r>
-            <w:rPr>
-              <w:rStyle w:val="PageNumber"/>
-              <w:noProof/>
-            </w:rPr>
-            <w:t>4</w:t>
-          </w:r>
-          <w:r>
-            <w:rPr>
-              <w:rStyle w:val="PageNumber"/>
-              <w:noProof/>
-            </w:rPr>
-            <w:fldChar w:fldCharType="end"/>
-          </w:r>
+          <w:fldSimple w:instr=" NUMPAGES  \* MERGEFORMAT ">
+            <w:r>
+              <w:rPr>
+                <w:rStyle w:val="PageNumber"/>
+                <w:noProof/>
+              </w:rPr>
+              <w:t>4</w:t>
+            </w:r>
+          </w:fldSimple>
         </w:p>
       </w:tc>
     </w:tr>
@@ -3551,6 +3716,92 @@
     </w:lvl>
   </w:abstractNum>
   <w:abstractNum w:abstractNumId="2" w15:restartNumberingAfterBreak="0">
+    <w:nsid w:val="21AB4547"/>
+    <w:multiLevelType w:val="hybridMultilevel"/>
+    <w:tmpl w:val="DED082AC"/>
+    <w:lvl w:ilvl="0" w:tplc="0409000F">
+      <w:start w:val="1"/>
+      <w:numFmt w:val="decimal"/>
+      <w:lvlText w:val="%1."/>
+      <w:lvlJc w:val="left"/>
+      <w:pPr>
+        <w:ind w:left="720" w:hanging="360"/>
+      </w:pPr>
+    </w:lvl>
+    <w:lvl w:ilvl="1" w:tplc="04090019" w:tentative="1">
+      <w:start w:val="1"/>
+      <w:numFmt w:val="lowerLetter"/>
+      <w:lvlText w:val="%2."/>
+      <w:lvlJc w:val="left"/>
+      <w:pPr>
+        <w:ind w:left="1440" w:hanging="360"/>
+      </w:pPr>
+    </w:lvl>
+    <w:lvl w:ilvl="2" w:tplc="0409001B" w:tentative="1">
+      <w:start w:val="1"/>
+      <w:numFmt w:val="lowerRoman"/>
+      <w:lvlText w:val="%3."/>
+      <w:lvlJc w:val="right"/>
+      <w:pPr>
+        <w:ind w:left="2160" w:hanging="180"/>
+      </w:pPr>
+    </w:lvl>
+    <w:lvl w:ilvl="3" w:tplc="0409000F" w:tentative="1">
+      <w:start w:val="1"/>
+      <w:numFmt w:val="decimal"/>
+      <w:lvlText w:val="%4."/>
+      <w:lvlJc w:val="left"/>
+      <w:pPr>
+        <w:ind w:left="2880" w:hanging="360"/>
+      </w:pPr>
+    </w:lvl>
+    <w:lvl w:ilvl="4" w:tplc="04090019" w:tentative="1">
+      <w:start w:val="1"/>
+      <w:numFmt w:val="lowerLetter"/>
+      <w:lvlText w:val="%5."/>
+      <w:lvlJc w:val="left"/>
+      <w:pPr>
+        <w:ind w:left="3600" w:hanging="360"/>
+      </w:pPr>
+    </w:lvl>
+    <w:lvl w:ilvl="5" w:tplc="0409001B" w:tentative="1">
+      <w:start w:val="1"/>
+      <w:numFmt w:val="lowerRoman"/>
+      <w:lvlText w:val="%6."/>
+      <w:lvlJc w:val="right"/>
+      <w:pPr>
+        <w:ind w:left="4320" w:hanging="180"/>
+      </w:pPr>
+    </w:lvl>
+    <w:lvl w:ilvl="6" w:tplc="0409000F" w:tentative="1">
+      <w:start w:val="1"/>
+      <w:numFmt w:val="decimal"/>
+      <w:lvlText w:val="%7."/>
+      <w:lvlJc w:val="left"/>
+      <w:pPr>
+        <w:ind w:left="5040" w:hanging="360"/>
+      </w:pPr>
+    </w:lvl>
+    <w:lvl w:ilvl="7" w:tplc="04090019" w:tentative="1">
+      <w:start w:val="1"/>
+      <w:numFmt w:val="lowerLetter"/>
+      <w:lvlText w:val="%8."/>
+      <w:lvlJc w:val="left"/>
+      <w:pPr>
+        <w:ind w:left="5760" w:hanging="360"/>
+      </w:pPr>
+    </w:lvl>
+    <w:lvl w:ilvl="8" w:tplc="0409001B" w:tentative="1">
+      <w:start w:val="1"/>
+      <w:numFmt w:val="lowerRoman"/>
+      <w:lvlText w:val="%9."/>
+      <w:lvlJc w:val="right"/>
+      <w:pPr>
+        <w:ind w:left="6480" w:hanging="180"/>
+      </w:pPr>
+    </w:lvl>
+  </w:abstractNum>
+  <w:abstractNum w:abstractNumId="3" w15:restartNumberingAfterBreak="0">
     <w:nsid w:val="2AD44842"/>
     <w:multiLevelType w:val="hybridMultilevel"/>
     <w:tmpl w:val="C15C9FEA"/>
@@ -3663,7 +3914,7 @@
       </w:rPr>
     </w:lvl>
   </w:abstractNum>
-  <w:abstractNum w:abstractNumId="3" w15:restartNumberingAfterBreak="0">
+  <w:abstractNum w:abstractNumId="4" w15:restartNumberingAfterBreak="0">
     <w:nsid w:val="360A4E4B"/>
     <w:multiLevelType w:val="multilevel"/>
     <w:tmpl w:val="9D8A65BC"/>
@@ -3776,7 +4027,120 @@
       </w:rPr>
     </w:lvl>
   </w:abstractNum>
-  <w:abstractNum w:abstractNumId="4" w15:restartNumberingAfterBreak="0">
+  <w:abstractNum w:abstractNumId="5" w15:restartNumberingAfterBreak="0">
+    <w:nsid w:val="3E9A638E"/>
+    <w:multiLevelType w:val="hybridMultilevel"/>
+    <w:tmpl w:val="0212EBAC"/>
+    <w:lvl w:ilvl="0" w:tplc="04090001">
+      <w:start w:val="1"/>
+      <w:numFmt w:val="bullet"/>
+      <w:lvlText w:val=""/>
+      <w:lvlJc w:val="left"/>
+      <w:pPr>
+        <w:ind w:left="720" w:hanging="360"/>
+      </w:pPr>
+      <w:rPr>
+        <w:rFonts w:ascii="Symbol" w:hAnsi="Symbol" w:hint="default"/>
+      </w:rPr>
+    </w:lvl>
+    <w:lvl w:ilvl="1" w:tplc="04090003" w:tentative="1">
+      <w:start w:val="1"/>
+      <w:numFmt w:val="bullet"/>
+      <w:lvlText w:val="o"/>
+      <w:lvlJc w:val="left"/>
+      <w:pPr>
+        <w:ind w:left="1440" w:hanging="360"/>
+      </w:pPr>
+      <w:rPr>
+        <w:rFonts w:ascii="Courier New" w:hAnsi="Courier New" w:cs="Courier New" w:hint="default"/>
+      </w:rPr>
+    </w:lvl>
+    <w:lvl w:ilvl="2" w:tplc="04090005" w:tentative="1">
+      <w:start w:val="1"/>
+      <w:numFmt w:val="bullet"/>
+      <w:lvlText w:val=""/>
+      <w:lvlJc w:val="left"/>
+      <w:pPr>
+        <w:ind w:left="2160" w:hanging="360"/>
+      </w:pPr>
+      <w:rPr>
+        <w:rFonts w:ascii="Wingdings" w:hAnsi="Wingdings" w:hint="default"/>
+      </w:rPr>
+    </w:lvl>
+    <w:lvl w:ilvl="3" w:tplc="04090001" w:tentative="1">
+      <w:start w:val="1"/>
+      <w:numFmt w:val="bullet"/>
+      <w:lvlText w:val=""/>
+      <w:lvlJc w:val="left"/>
+      <w:pPr>
+        <w:ind w:left="2880" w:hanging="360"/>
+      </w:pPr>
+      <w:rPr>
+        <w:rFonts w:ascii="Symbol" w:hAnsi="Symbol" w:hint="default"/>
+      </w:rPr>
+    </w:lvl>
+    <w:lvl w:ilvl="4" w:tplc="04090003" w:tentative="1">
+      <w:start w:val="1"/>
+      <w:numFmt w:val="bullet"/>
+      <w:lvlText w:val="o"/>
+      <w:lvlJc w:val="left"/>
+      <w:pPr>
+        <w:ind w:left="3600" w:hanging="360"/>
+      </w:pPr>
+      <w:rPr>
+        <w:rFonts w:ascii="Courier New" w:hAnsi="Courier New" w:cs="Courier New" w:hint="default"/>
+      </w:rPr>
+    </w:lvl>
+    <w:lvl w:ilvl="5" w:tplc="04090005" w:tentative="1">
+      <w:start w:val="1"/>
+      <w:numFmt w:val="bullet"/>
+      <w:lvlText w:val=""/>
+      <w:lvlJc w:val="left"/>
+      <w:pPr>
+        <w:ind w:left="4320" w:hanging="360"/>
+      </w:pPr>
+      <w:rPr>
+        <w:rFonts w:ascii="Wingdings" w:hAnsi="Wingdings" w:hint="default"/>
+      </w:rPr>
+    </w:lvl>
+    <w:lvl w:ilvl="6" w:tplc="04090001" w:tentative="1">
+      <w:start w:val="1"/>
+      <w:numFmt w:val="bullet"/>
+      <w:lvlText w:val=""/>
+      <w:lvlJc w:val="left"/>
+      <w:pPr>
+        <w:ind w:left="5040" w:hanging="360"/>
+      </w:pPr>
+      <w:rPr>
+        <w:rFonts w:ascii="Symbol" w:hAnsi="Symbol" w:hint="default"/>
+      </w:rPr>
+    </w:lvl>
+    <w:lvl w:ilvl="7" w:tplc="04090003" w:tentative="1">
+      <w:start w:val="1"/>
+      <w:numFmt w:val="bullet"/>
+      <w:lvlText w:val="o"/>
+      <w:lvlJc w:val="left"/>
+      <w:pPr>
+        <w:ind w:left="5760" w:hanging="360"/>
+      </w:pPr>
+      <w:rPr>
+        <w:rFonts w:ascii="Courier New" w:hAnsi="Courier New" w:cs="Courier New" w:hint="default"/>
+      </w:rPr>
+    </w:lvl>
+    <w:lvl w:ilvl="8" w:tplc="04090005" w:tentative="1">
+      <w:start w:val="1"/>
+      <w:numFmt w:val="bullet"/>
+      <w:lvlText w:val=""/>
+      <w:lvlJc w:val="left"/>
+      <w:pPr>
+        <w:ind w:left="6480" w:hanging="360"/>
+      </w:pPr>
+      <w:rPr>
+        <w:rFonts w:ascii="Wingdings" w:hAnsi="Wingdings" w:hint="default"/>
+      </w:rPr>
+    </w:lvl>
+  </w:abstractNum>
+  <w:abstractNum w:abstractNumId="6" w15:restartNumberingAfterBreak="0">
     <w:nsid w:val="55A44517"/>
     <w:multiLevelType w:val="hybridMultilevel"/>
     <w:tmpl w:val="7F7672BA"/>
@@ -3862,7 +4226,7 @@
       </w:pPr>
     </w:lvl>
   </w:abstractNum>
-  <w:abstractNum w:abstractNumId="5" w15:restartNumberingAfterBreak="0">
+  <w:abstractNum w:abstractNumId="7" w15:restartNumberingAfterBreak="0">
     <w:nsid w:val="78C44F82"/>
     <w:multiLevelType w:val="hybridMultilevel"/>
     <w:tmpl w:val="EB1630CC"/>
@@ -3952,19 +4316,25 @@
     <w:abstractNumId w:val="0"/>
   </w:num>
   <w:num w:numId="2">
+    <w:abstractNumId w:val="4"/>
+  </w:num>
+  <w:num w:numId="3">
     <w:abstractNumId w:val="3"/>
   </w:num>
-  <w:num w:numId="3">
-    <w:abstractNumId w:val="2"/>
-  </w:num>
   <w:num w:numId="4">
-    <w:abstractNumId w:val="4"/>
+    <w:abstractNumId w:val="6"/>
   </w:num>
   <w:num w:numId="5">
-    <w:abstractNumId w:val="5"/>
+    <w:abstractNumId w:val="7"/>
   </w:num>
   <w:num w:numId="6">
     <w:abstractNumId w:val="1"/>
+  </w:num>
+  <w:num w:numId="7">
+    <w:abstractNumId w:val="2"/>
+  </w:num>
+  <w:num w:numId="8">
+    <w:abstractNumId w:val="5"/>
   </w:num>
 </w:numbering>
 </file>
@@ -4141,7 +4511,7 @@
     <w:lsdException w:name="Table Web 2" w:semiHidden="1" w:unhideWhenUsed="1"/>
     <w:lsdException w:name="Table Web 3" w:semiHidden="1" w:unhideWhenUsed="1"/>
     <w:lsdException w:name="Balloon Text" w:semiHidden="1" w:unhideWhenUsed="1"/>
-    <w:lsdException w:name="Table Grid" w:semiHidden="1" w:uiPriority="59" w:unhideWhenUsed="1"/>
+    <w:lsdException w:name="Table Grid" w:uiPriority="59"/>
     <w:lsdException w:name="Table Theme" w:semiHidden="1" w:unhideWhenUsed="1"/>
     <w:lsdException w:name="Placeholder Text" w:semiHidden="1"/>
     <w:lsdException w:name="No Spacing" w:uiPriority="1" w:qFormat="1"/>

</xml_diff>

<commit_message>
Connected to the database
</commit_message>
<xml_diff>
--- a/Documentatie/Assignment_Analysis_and_Design_Document.docx
+++ b/Documentatie/Assignment_Analysis_and_Design_Document.docx
@@ -10,6 +10,8 @@
           <w:rFonts w:ascii="Times New Roman" w:hAnsi="Times New Roman"/>
         </w:rPr>
       </w:pPr>
+      <w:bookmarkStart w:id="0" w:name="_GoBack"/>
+      <w:bookmarkEnd w:id="0"/>
       <w:r>
         <w:t>Assignment A1-student management App</w:t>
       </w:r>
@@ -23,26 +25,26 @@
         </w:rPr>
       </w:pPr>
       <w:fldSimple w:instr=" TITLE  \* MERGEFORMAT ">
-        <w:bookmarkStart w:id="0" w:name="_Toc254785383"/>
-        <w:bookmarkStart w:id="1" w:name="_Toc254771757"/>
-        <w:bookmarkStart w:id="2" w:name="_Toc254770266"/>
-        <w:bookmarkStart w:id="3" w:name="_Toc254770226"/>
-        <w:bookmarkStart w:id="4" w:name="_Toc222883075"/>
-        <w:bookmarkStart w:id="5" w:name="_Toc222821167"/>
-        <w:bookmarkStart w:id="6" w:name="_Toc222820221"/>
+        <w:bookmarkStart w:id="1" w:name="_Toc254785383"/>
+        <w:bookmarkStart w:id="2" w:name="_Toc254771757"/>
+        <w:bookmarkStart w:id="3" w:name="_Toc254770266"/>
+        <w:bookmarkStart w:id="4" w:name="_Toc254770226"/>
+        <w:bookmarkStart w:id="5" w:name="_Toc222883075"/>
+        <w:bookmarkStart w:id="6" w:name="_Toc222821167"/>
+        <w:bookmarkStart w:id="7" w:name="_Toc222820221"/>
         <w:r>
           <w:rPr>
             <w:rFonts w:ascii="Times New Roman" w:hAnsi="Times New Roman"/>
           </w:rPr>
           <w:t>Analysis and Design Document</w:t>
         </w:r>
-        <w:bookmarkEnd w:id="0"/>
         <w:bookmarkEnd w:id="1"/>
         <w:bookmarkEnd w:id="2"/>
         <w:bookmarkEnd w:id="3"/>
         <w:bookmarkEnd w:id="4"/>
         <w:bookmarkEnd w:id="5"/>
         <w:bookmarkEnd w:id="6"/>
+        <w:bookmarkEnd w:id="7"/>
       </w:fldSimple>
     </w:p>
     <w:p>
@@ -63,13 +65,13 @@
           <w:sz w:val="28"/>
         </w:rPr>
       </w:pPr>
-      <w:bookmarkStart w:id="7" w:name="_Toc222820222"/>
-      <w:bookmarkStart w:id="8" w:name="_Toc222821168"/>
-      <w:bookmarkStart w:id="9" w:name="_Toc222883076"/>
-      <w:bookmarkStart w:id="10" w:name="_Toc254770227"/>
-      <w:bookmarkStart w:id="11" w:name="_Toc254770267"/>
-      <w:bookmarkStart w:id="12" w:name="_Toc254771758"/>
-      <w:bookmarkStart w:id="13" w:name="_Toc254785384"/>
+      <w:bookmarkStart w:id="8" w:name="_Toc222820222"/>
+      <w:bookmarkStart w:id="9" w:name="_Toc222821168"/>
+      <w:bookmarkStart w:id="10" w:name="_Toc222883076"/>
+      <w:bookmarkStart w:id="11" w:name="_Toc254770227"/>
+      <w:bookmarkStart w:id="12" w:name="_Toc254770267"/>
+      <w:bookmarkStart w:id="13" w:name="_Toc254771758"/>
+      <w:bookmarkStart w:id="14" w:name="_Toc254785384"/>
       <w:r>
         <w:rPr>
           <w:rFonts w:ascii="Times New Roman" w:hAnsi="Times New Roman"/>
@@ -77,13 +79,13 @@
         </w:rPr>
         <w:t>Student:</w:t>
       </w:r>
-      <w:bookmarkEnd w:id="7"/>
       <w:bookmarkEnd w:id="8"/>
       <w:bookmarkEnd w:id="9"/>
       <w:bookmarkEnd w:id="10"/>
       <w:bookmarkEnd w:id="11"/>
       <w:bookmarkEnd w:id="12"/>
       <w:bookmarkEnd w:id="13"/>
+      <w:bookmarkEnd w:id="14"/>
       <w:r>
         <w:rPr>
           <w:rFonts w:ascii="Times New Roman" w:hAnsi="Times New Roman"/>
@@ -182,13 +184,13 @@
           <w:rFonts w:ascii="Times New Roman" w:hAnsi="Times New Roman"/>
         </w:rPr>
       </w:pPr>
-      <w:bookmarkStart w:id="14" w:name="_Toc222820223"/>
-      <w:bookmarkStart w:id="15" w:name="_Toc222821169"/>
-      <w:bookmarkStart w:id="16" w:name="_Toc222883077"/>
-      <w:bookmarkStart w:id="17" w:name="_Toc254770228"/>
-      <w:bookmarkStart w:id="18" w:name="_Toc254770268"/>
-      <w:bookmarkStart w:id="19" w:name="_Toc254771759"/>
-      <w:bookmarkStart w:id="20" w:name="_Toc254785385"/>
+      <w:bookmarkStart w:id="15" w:name="_Toc222820223"/>
+      <w:bookmarkStart w:id="16" w:name="_Toc222821169"/>
+      <w:bookmarkStart w:id="17" w:name="_Toc222883077"/>
+      <w:bookmarkStart w:id="18" w:name="_Toc254770228"/>
+      <w:bookmarkStart w:id="19" w:name="_Toc254770268"/>
+      <w:bookmarkStart w:id="20" w:name="_Toc254771759"/>
+      <w:bookmarkStart w:id="21" w:name="_Toc254785385"/>
       <w:r>
         <w:rPr>
           <w:rFonts w:ascii="Times New Roman" w:hAnsi="Times New Roman"/>
@@ -196,13 +198,13 @@
         <w:lastRenderedPageBreak/>
         <w:t>Table of Contents</w:t>
       </w:r>
-      <w:bookmarkEnd w:id="14"/>
       <w:bookmarkEnd w:id="15"/>
       <w:bookmarkEnd w:id="16"/>
       <w:bookmarkEnd w:id="17"/>
       <w:bookmarkEnd w:id="18"/>
       <w:bookmarkEnd w:id="19"/>
       <w:bookmarkEnd w:id="20"/>
+      <w:bookmarkEnd w:id="21"/>
     </w:p>
     <w:p>
       <w:pPr>
@@ -744,7 +746,7 @@
         </w:rPr>
         <w:br w:type="page"/>
       </w:r>
-      <w:bookmarkStart w:id="21" w:name="_Toc254785386"/>
+      <w:bookmarkStart w:id="22" w:name="_Toc254785386"/>
       <w:r>
         <w:rPr>
           <w:rFonts w:ascii="Times New Roman" w:hAnsi="Times New Roman"/>
@@ -752,7 +754,7 @@
         <w:lastRenderedPageBreak/>
         <w:t>1. Requirements Analysis</w:t>
       </w:r>
-      <w:bookmarkEnd w:id="21"/>
+      <w:bookmarkEnd w:id="22"/>
       <w:r>
         <w:rPr>
           <w:rFonts w:ascii="Times New Roman" w:hAnsi="Times New Roman"/>
@@ -780,7 +782,7 @@
           <w:szCs w:val="24"/>
         </w:rPr>
       </w:pPr>
-      <w:bookmarkStart w:id="22" w:name="_Toc254785387"/>
+      <w:bookmarkStart w:id="23" w:name="_Toc254785387"/>
       <w:r>
         <w:rPr>
           <w:rFonts w:ascii="Times New Roman" w:hAnsi="Times New Roman"/>
@@ -788,7 +790,7 @@
         </w:rPr>
         <w:t>Assignment Specification</w:t>
       </w:r>
-      <w:bookmarkEnd w:id="22"/>
+      <w:bookmarkEnd w:id="23"/>
     </w:p>
     <w:p>
       <w:pPr>
@@ -826,7 +828,7 @@
           <w:szCs w:val="24"/>
         </w:rPr>
       </w:pPr>
-      <w:bookmarkStart w:id="23" w:name="_Toc254785388"/>
+      <w:bookmarkStart w:id="24" w:name="_Toc254785388"/>
       <w:r>
         <w:rPr>
           <w:rFonts w:ascii="Times New Roman" w:hAnsi="Times New Roman"/>
@@ -834,7 +836,7 @@
         </w:rPr>
         <w:t>Functional Requirements</w:t>
       </w:r>
-      <w:bookmarkEnd w:id="23"/>
+      <w:bookmarkEnd w:id="24"/>
     </w:p>
     <w:p>
       <w:pPr>
@@ -942,23 +944,7 @@
           <w:sz w:val="24"/>
           <w:szCs w:val="24"/>
         </w:rPr>
-        <w:t xml:space="preserve"> but can see the name/courses attended </w:t>
-      </w:r>
-      <w:proofErr w:type="spellStart"/>
-      <w:r>
-        <w:rPr>
-          <w:sz w:val="24"/>
-          <w:szCs w:val="24"/>
-        </w:rPr>
-        <w:t>etc</w:t>
-      </w:r>
-      <w:proofErr w:type="spellEnd"/>
-      <w:r>
-        <w:rPr>
-          <w:sz w:val="24"/>
-          <w:szCs w:val="24"/>
-        </w:rPr>
-        <w:t xml:space="preserve"> for the other students.</w:t>
+        <w:t xml:space="preserve"> but can see the name/courses attended etc for the other students.</w:t>
       </w:r>
     </w:p>
     <w:p>
@@ -1004,7 +990,7 @@
           <w:szCs w:val="24"/>
         </w:rPr>
       </w:pPr>
-      <w:bookmarkStart w:id="24" w:name="_Toc254785389"/>
+      <w:bookmarkStart w:id="25" w:name="_Toc254785389"/>
       <w:r>
         <w:rPr>
           <w:rFonts w:ascii="Times New Roman" w:hAnsi="Times New Roman"/>
@@ -1012,7 +998,7 @@
         </w:rPr>
         <w:t>Non-functional Requirements</w:t>
       </w:r>
-      <w:bookmarkEnd w:id="24"/>
+      <w:bookmarkEnd w:id="25"/>
     </w:p>
     <w:p>
       <w:pPr>
@@ -1050,23 +1036,7 @@
           <w:sz w:val="24"/>
           <w:szCs w:val="24"/>
         </w:rPr>
-        <w:t xml:space="preserve">Data integrity: the data maintained by the system should be accurate and exclude any logical incompatibilities (e.g. a student having a grade without an exam recorded </w:t>
-      </w:r>
-      <w:proofErr w:type="spellStart"/>
-      <w:r>
-        <w:rPr>
-          <w:sz w:val="24"/>
-          <w:szCs w:val="24"/>
-        </w:rPr>
-        <w:t>etc</w:t>
-      </w:r>
-      <w:proofErr w:type="spellEnd"/>
-      <w:r>
-        <w:rPr>
-          <w:sz w:val="24"/>
-          <w:szCs w:val="24"/>
-        </w:rPr>
-        <w:t>)</w:t>
+        <w:t>Data integrity: the data maintained by the system should be accurate and exclude any logical incompatibilities (e.g. a student having a grade without an exam recorded etc)</w:t>
       </w:r>
     </w:p>
     <w:p>
@@ -1170,7 +1140,7 @@
           <w:rFonts w:ascii="Times New Roman" w:hAnsi="Times New Roman"/>
         </w:rPr>
       </w:pPr>
-      <w:bookmarkStart w:id="25" w:name="_Toc254785390"/>
+      <w:bookmarkStart w:id="26" w:name="_Toc254785390"/>
     </w:p>
     <w:p>
       <w:pPr>
@@ -1247,7 +1217,7 @@
         </w:rPr>
         <w:t>. Use-Case Model</w:t>
       </w:r>
-      <w:bookmarkEnd w:id="25"/>
+      <w:bookmarkEnd w:id="26"/>
     </w:p>
     <w:p>
       <w:pPr>
@@ -1258,7 +1228,7 @@
           <w:sz w:val="24"/>
         </w:rPr>
       </w:pPr>
-      <w:bookmarkStart w:id="26" w:name="_Toc254785391"/>
+      <w:bookmarkStart w:id="27" w:name="_Toc254785391"/>
       <w:r>
         <w:rPr>
           <w:rFonts w:ascii="Times New Roman" w:hAnsi="Times New Roman"/>
@@ -1392,17 +1362,8 @@
           <w:sz w:val="24"/>
           <w:szCs w:val="24"/>
         </w:rPr>
-        <w:t xml:space="preserve">A new window shows up with options for the student such as: view grades, view courses </w:t>
-      </w:r>
-      <w:proofErr w:type="spellStart"/>
-      <w:r>
-        <w:rPr>
-          <w:sz w:val="24"/>
-          <w:szCs w:val="24"/>
-        </w:rPr>
-        <w:t>etc</w:t>
-      </w:r>
-      <w:proofErr w:type="spellEnd"/>
+        <w:t>A new window shows up with options for the student such as: view grades, view courses etc</w:t>
+      </w:r>
     </w:p>
     <w:p>
       <w:pPr>
@@ -1624,7 +1585,7 @@
         </w:rPr>
         <w:t>Architectural Design</w:t>
       </w:r>
-      <w:bookmarkEnd w:id="26"/>
+      <w:bookmarkEnd w:id="27"/>
     </w:p>
     <w:p>
       <w:pPr>
@@ -1965,15 +1926,7 @@
         <w:rPr>
           <w:sz w:val="24"/>
         </w:rPr>
-        <w:t>Below we have the following diagrams, in order: Package, Deployment and C</w:t>
-      </w:r>
-      <w:bookmarkStart w:id="27" w:name="_GoBack"/>
-      <w:bookmarkEnd w:id="27"/>
-      <w:r>
-        <w:rPr>
-          <w:sz w:val="24"/>
-        </w:rPr>
-        <w:t>omponent.</w:t>
+        <w:t>Below we have the following diagrams, in order: Package, Deployment and Component.</w:t>
       </w:r>
     </w:p>
     <w:p>
@@ -2230,6 +2183,32 @@
           <w:rFonts w:ascii="Times New Roman" w:hAnsi="Times New Roman"/>
         </w:rPr>
       </w:pPr>
+      <w:r>
+        <w:rPr>
+          <w:rFonts w:ascii="Times New Roman" w:hAnsi="Times New Roman"/>
+        </w:rPr>
+        <w:lastRenderedPageBreak/>
+        <w:t>4</w:t>
+      </w:r>
+      <w:r>
+        <w:rPr>
+          <w:rFonts w:ascii="Times New Roman" w:hAnsi="Times New Roman"/>
+        </w:rPr>
+        <w:t xml:space="preserve">. UML </w:t>
+      </w:r>
+      <w:r>
+        <w:rPr>
+          <w:rFonts w:ascii="Times New Roman" w:hAnsi="Times New Roman"/>
+        </w:rPr>
+        <w:t>Sequence</w:t>
+      </w:r>
+      <w:r>
+        <w:rPr>
+          <w:rFonts w:ascii="Times New Roman" w:hAnsi="Times New Roman"/>
+        </w:rPr>
+        <w:t xml:space="preserve"> Diagrams</w:t>
+      </w:r>
+      <w:bookmarkEnd w:id="28"/>
     </w:p>
     <w:p>
       <w:pPr>
@@ -2248,182 +2227,12 @@
           <w:rFonts w:ascii="Times New Roman" w:hAnsi="Times New Roman"/>
         </w:rPr>
       </w:pPr>
-    </w:p>
-    <w:p>
-      <w:pPr>
-        <w:pStyle w:val="Title"/>
-        <w:jc w:val="both"/>
-        <w:rPr>
-          <w:rFonts w:ascii="Times New Roman" w:hAnsi="Times New Roman"/>
-        </w:rPr>
-      </w:pPr>
-    </w:p>
-    <w:p>
-      <w:pPr>
-        <w:pStyle w:val="Title"/>
-        <w:jc w:val="both"/>
-        <w:rPr>
-          <w:rFonts w:ascii="Times New Roman" w:hAnsi="Times New Roman"/>
-        </w:rPr>
-      </w:pPr>
-    </w:p>
-    <w:p>
-      <w:pPr>
-        <w:pStyle w:val="Title"/>
-        <w:jc w:val="both"/>
-        <w:rPr>
-          <w:rFonts w:ascii="Times New Roman" w:hAnsi="Times New Roman"/>
-        </w:rPr>
-      </w:pPr>
-    </w:p>
-    <w:p>
-      <w:pPr>
-        <w:pStyle w:val="Title"/>
-        <w:jc w:val="both"/>
-        <w:rPr>
-          <w:rFonts w:ascii="Times New Roman" w:hAnsi="Times New Roman"/>
-        </w:rPr>
-      </w:pPr>
-    </w:p>
-    <w:p>
-      <w:pPr>
-        <w:pStyle w:val="Title"/>
-        <w:jc w:val="both"/>
-        <w:rPr>
-          <w:rFonts w:ascii="Times New Roman" w:hAnsi="Times New Roman"/>
-        </w:rPr>
-      </w:pPr>
-    </w:p>
-    <w:p>
-      <w:pPr>
-        <w:pStyle w:val="Title"/>
-        <w:jc w:val="both"/>
-        <w:rPr>
-          <w:rFonts w:ascii="Times New Roman" w:hAnsi="Times New Roman"/>
-        </w:rPr>
-      </w:pPr>
-    </w:p>
-    <w:p>
-      <w:pPr>
-        <w:pStyle w:val="Title"/>
-        <w:jc w:val="both"/>
-        <w:rPr>
-          <w:rFonts w:ascii="Times New Roman" w:hAnsi="Times New Roman"/>
-        </w:rPr>
-      </w:pPr>
-    </w:p>
-    <w:p>
-      <w:pPr>
-        <w:pStyle w:val="Title"/>
-        <w:jc w:val="both"/>
-        <w:rPr>
-          <w:rFonts w:ascii="Times New Roman" w:hAnsi="Times New Roman"/>
-        </w:rPr>
-      </w:pPr>
-    </w:p>
-    <w:p>
-      <w:pPr>
-        <w:pStyle w:val="Title"/>
-        <w:jc w:val="both"/>
-        <w:rPr>
-          <w:rFonts w:ascii="Times New Roman" w:hAnsi="Times New Roman"/>
-        </w:rPr>
-      </w:pPr>
-    </w:p>
-    <w:p>
-      <w:pPr>
-        <w:pStyle w:val="Title"/>
-        <w:jc w:val="both"/>
-        <w:rPr>
-          <w:rFonts w:ascii="Times New Roman" w:hAnsi="Times New Roman"/>
-        </w:rPr>
-      </w:pPr>
-    </w:p>
-    <w:p>
-      <w:pPr>
-        <w:pStyle w:val="Title"/>
-        <w:jc w:val="both"/>
-        <w:rPr>
-          <w:rFonts w:ascii="Times New Roman" w:hAnsi="Times New Roman"/>
-        </w:rPr>
-      </w:pPr>
-    </w:p>
-    <w:p>
-      <w:pPr>
-        <w:pStyle w:val="Title"/>
-        <w:jc w:val="both"/>
-        <w:rPr>
-          <w:rFonts w:ascii="Times New Roman" w:hAnsi="Times New Roman"/>
-        </w:rPr>
-      </w:pPr>
-    </w:p>
-    <w:p>
-      <w:pPr>
-        <w:pStyle w:val="Title"/>
-        <w:jc w:val="both"/>
-        <w:rPr>
-          <w:rFonts w:ascii="Times New Roman" w:hAnsi="Times New Roman"/>
-        </w:rPr>
-      </w:pPr>
-    </w:p>
-    <w:p>
-      <w:pPr>
-        <w:pStyle w:val="Title"/>
-        <w:jc w:val="both"/>
-        <w:rPr>
-          <w:rFonts w:ascii="Times New Roman" w:hAnsi="Times New Roman"/>
-        </w:rPr>
-      </w:pPr>
-      <w:r>
-        <w:rPr>
-          <w:rFonts w:ascii="Times New Roman" w:hAnsi="Times New Roman"/>
-        </w:rPr>
-        <w:t>4</w:t>
-      </w:r>
-      <w:r>
-        <w:rPr>
-          <w:rFonts w:ascii="Times New Roman" w:hAnsi="Times New Roman"/>
-        </w:rPr>
-        <w:t xml:space="preserve">. UML </w:t>
-      </w:r>
-      <w:r>
-        <w:rPr>
-          <w:rFonts w:ascii="Times New Roman" w:hAnsi="Times New Roman"/>
-        </w:rPr>
-        <w:t>Sequence</w:t>
-      </w:r>
-      <w:r>
-        <w:rPr>
-          <w:rFonts w:ascii="Times New Roman" w:hAnsi="Times New Roman"/>
-        </w:rPr>
-        <w:t xml:space="preserve"> Diagrams</w:t>
-      </w:r>
-      <w:bookmarkEnd w:id="28"/>
-    </w:p>
-    <w:p>
-      <w:pPr>
-        <w:pStyle w:val="Title"/>
-        <w:jc w:val="both"/>
-        <w:rPr>
-          <w:rFonts w:ascii="Times New Roman" w:hAnsi="Times New Roman"/>
-        </w:rPr>
-      </w:pPr>
-    </w:p>
-    <w:p>
-      <w:pPr>
-        <w:pStyle w:val="Title"/>
-        <w:jc w:val="both"/>
-        <w:rPr>
-          <w:rFonts w:ascii="Times New Roman" w:hAnsi="Times New Roman"/>
-        </w:rPr>
-      </w:pPr>
       <w:bookmarkStart w:id="29" w:name="_Toc254785393"/>
       <w:r>
         <w:rPr>
           <w:rFonts w:ascii="Times New Roman" w:hAnsi="Times New Roman"/>
           <w:noProof/>
         </w:rPr>
-        <w:lastRenderedPageBreak/>
         <w:drawing>
           <wp:inline distT="0" distB="0" distL="0" distR="0">
             <wp:extent cx="5943600" cy="4290060"/>
@@ -2584,14 +2393,12 @@
         </w:rPr>
         <w:t xml:space="preserve">Observer Design Pattern: this pattern has been employed to notify the admins about any changes in the courses they teach (e.g. a student wants to enroll). Also, the students are notified about changes in the courses they are enrolled in (e.g. an exam is </w:t>
       </w:r>
-      <w:proofErr w:type="gramStart"/>
       <w:r>
         <w:rPr>
           <w:sz w:val="24"/>
         </w:rPr>
         <w:t>announced</w:t>
       </w:r>
-      <w:proofErr w:type="gramEnd"/>
       <w:r>
         <w:rPr>
           <w:sz w:val="24"/>
@@ -2615,33 +2422,74 @@
       <w:pPr>
         <w:spacing w:line="240" w:lineRule="auto"/>
         <w:jc w:val="both"/>
-      </w:pPr>
-      <w:r>
         <w:rPr>
           <w:b/>
           <w:sz w:val="28"/>
         </w:rPr>
-        <w:t>5</w:t>
-      </w:r>
-      <w:r>
+      </w:pPr>
+    </w:p>
+    <w:p>
+      <w:pPr>
+        <w:spacing w:line="240" w:lineRule="auto"/>
+        <w:jc w:val="both"/>
         <w:rPr>
           <w:b/>
           <w:sz w:val="28"/>
         </w:rPr>
-        <w:t xml:space="preserve">.2 </w:t>
-      </w:r>
-      <w:r>
+      </w:pPr>
+    </w:p>
+    <w:p>
+      <w:pPr>
+        <w:spacing w:line="240" w:lineRule="auto"/>
+        <w:jc w:val="both"/>
         <w:rPr>
           <w:b/>
           <w:sz w:val="28"/>
         </w:rPr>
-        <w:t xml:space="preserve">UML </w:t>
-      </w:r>
-      <w:r>
+      </w:pPr>
+    </w:p>
+    <w:p>
+      <w:pPr>
+        <w:spacing w:line="240" w:lineRule="auto"/>
+        <w:jc w:val="both"/>
         <w:rPr>
           <w:b/>
           <w:sz w:val="28"/>
         </w:rPr>
+      </w:pPr>
+    </w:p>
+    <w:p>
+      <w:pPr>
+        <w:spacing w:line="240" w:lineRule="auto"/>
+        <w:jc w:val="both"/>
+      </w:pPr>
+      <w:r>
+        <w:rPr>
+          <w:b/>
+          <w:sz w:val="28"/>
+        </w:rPr>
+        <w:lastRenderedPageBreak/>
+        <w:t>5</w:t>
+      </w:r>
+      <w:r>
+        <w:rPr>
+          <w:b/>
+          <w:sz w:val="28"/>
+        </w:rPr>
+        <w:t xml:space="preserve">.2 </w:t>
+      </w:r>
+      <w:r>
+        <w:rPr>
+          <w:b/>
+          <w:sz w:val="28"/>
+        </w:rPr>
+        <w:t xml:space="preserve">UML </w:t>
+      </w:r>
+      <w:r>
+        <w:rPr>
+          <w:b/>
+          <w:sz w:val="28"/>
+        </w:rPr>
         <w:t>Class Diagram</w:t>
       </w:r>
     </w:p>
@@ -2658,7 +2506,6 @@
           <w:noProof/>
           <w:sz w:val="24"/>
         </w:rPr>
-        <w:lastRenderedPageBreak/>
         <w:drawing>
           <wp:inline distT="0" distB="0" distL="0" distR="0">
             <wp:extent cx="5943600" cy="4989195"/>
@@ -2726,21 +2573,7 @@
         <w:rPr>
           <w:sz w:val="24"/>
         </w:rPr>
-        <w:t xml:space="preserve">(Exam, Course, Student, Teacher), the </w:t>
-      </w:r>
-      <w:proofErr w:type="gramStart"/>
-      <w:r>
-        <w:rPr>
-          <w:sz w:val="24"/>
-        </w:rPr>
-        <w:t>Presenter(</w:t>
-      </w:r>
-      <w:proofErr w:type="gramEnd"/>
-      <w:r>
-        <w:rPr>
-          <w:sz w:val="24"/>
-        </w:rPr>
-        <w:t>System Management) and the View classes.  I have also opted for separating the interfaces of the Teacher and the Student, based on the login option they choose, applying the Interface Segregation Principle. Moreover, there is no coupling between the View and the Model classes, which increases the modularity of the system.</w:t>
+        <w:t>(Exam, Course, Student, Teacher), the Presenter(System Management) and the View classes.  I have also opted for separating the interfaces of the Teacher and the Student, based on the login option they choose, applying the Interface Segregation Principle. Moreover, there is no coupling between the View and the Model classes, which increases the modularity of the system.</w:t>
       </w:r>
     </w:p>
     <w:p>
@@ -2835,22 +2668,26 @@
     </w:p>
     <w:p>
       <w:pPr>
-        <w:spacing w:line="240" w:lineRule="auto"/>
-        <w:jc w:val="both"/>
-      </w:pPr>
-    </w:p>
-    <w:p>
-      <w:pPr>
         <w:pStyle w:val="Title"/>
         <w:jc w:val="both"/>
         <w:rPr>
           <w:rFonts w:ascii="Times New Roman" w:hAnsi="Times New Roman"/>
         </w:rPr>
       </w:pPr>
-      <w:r>
-        <w:rPr>
-          <w:rFonts w:ascii="Times New Roman" w:hAnsi="Times New Roman"/>
-        </w:rPr>
+    </w:p>
+    <w:p>
+      <w:pPr>
+        <w:pStyle w:val="Title"/>
+        <w:jc w:val="both"/>
+        <w:rPr>
+          <w:rFonts w:ascii="Times New Roman" w:hAnsi="Times New Roman"/>
+        </w:rPr>
+      </w:pPr>
+      <w:r>
+        <w:rPr>
+          <w:rFonts w:ascii="Times New Roman" w:hAnsi="Times New Roman"/>
+        </w:rPr>
+        <w:lastRenderedPageBreak/>
         <w:t>6</w:t>
       </w:r>
       <w:r>
@@ -2887,7 +2724,6 @@
           <w:sz w:val="24"/>
           <w:szCs w:val="24"/>
         </w:rPr>
-        <w:lastRenderedPageBreak/>
         <w:t xml:space="preserve">As said above, the </w:t>
       </w:r>
       <w:r>
@@ -2995,23 +2831,7 @@
           <w:sz w:val="24"/>
           <w:szCs w:val="24"/>
         </w:rPr>
-        <w:t xml:space="preserve">The link between the students and the exams is also done through the </w:t>
-      </w:r>
-      <w:proofErr w:type="spellStart"/>
-      <w:r>
-        <w:rPr>
-          <w:sz w:val="24"/>
-          <w:szCs w:val="24"/>
-        </w:rPr>
-        <w:t>student_to_courses</w:t>
-      </w:r>
-      <w:proofErr w:type="spellEnd"/>
-      <w:r>
-        <w:rPr>
-          <w:sz w:val="24"/>
-          <w:szCs w:val="24"/>
-        </w:rPr>
-        <w:t xml:space="preserve"> table, which holds data such as enroll date, mark obtained and so on. I believe this is the point where we can split the table in two, in case the student can participate in more exams for one course</w:t>
+        <w:t>The link between the students and the exams is also done through the student_to_courses table, which holds data such as enroll date, mark obtained and so on. I believe this is the point where we can split the table in two, in case the student can participate in more exams for one course</w:t>
       </w:r>
       <w:r>
         <w:rPr>
@@ -3038,23 +2858,21 @@
           <w:sz w:val="24"/>
           <w:szCs w:val="24"/>
         </w:rPr>
-        <w:t xml:space="preserve">Finally, the teacher </w:t>
-      </w:r>
-      <w:proofErr w:type="gramStart"/>
-      <w:r>
-        <w:rPr>
-          <w:sz w:val="24"/>
-          <w:szCs w:val="24"/>
-        </w:rPr>
-        <w:t>don’t</w:t>
-      </w:r>
-      <w:proofErr w:type="gramEnd"/>
-      <w:r>
-        <w:rPr>
-          <w:sz w:val="24"/>
-          <w:szCs w:val="24"/>
-        </w:rPr>
-        <w:t xml:space="preserve"> care that much about the exams, and have no direct access to them, only through the courses table.</w:t>
+        <w:t>Finally, the teacher d</w:t>
+      </w:r>
+      <w:r>
+        <w:rPr>
+          <w:sz w:val="24"/>
+          <w:szCs w:val="24"/>
+        </w:rPr>
+        <w:t>oesn</w:t>
+      </w:r>
+      <w:r>
+        <w:rPr>
+          <w:sz w:val="24"/>
+          <w:szCs w:val="24"/>
+        </w:rPr>
+        <w:t>’t care that much about the exams, and have no direct access to them, only through the courses table.</w:t>
       </w:r>
     </w:p>
     <w:p>
@@ -3229,6 +3047,7 @@
         <w:rPr>
           <w:rFonts w:ascii="Times New Roman" w:hAnsi="Times New Roman"/>
         </w:rPr>
+        <w:lastRenderedPageBreak/>
         <w:t>8</w:t>
       </w:r>
       <w:r>
@@ -3246,7 +3065,6 @@
     </w:p>
     <w:p>
       <w:r>
-        <w:lastRenderedPageBreak/>
         <w:t xml:space="preserve">2. </w:t>
       </w:r>
       <w:hyperlink r:id="rId17" w:history="1">

</xml_diff>